<commit_message>
lesson 460 - Monday
</commit_message>
<xml_diff>
--- a/english_via_skype/solutions/doc/lesson_456_Overheard in the office_edit.docx
+++ b/english_via_skype/solutions/doc/lesson_456_Overheard in the office_edit.docx
@@ -420,7 +420,27 @@
           <w:szCs w:val="32"/>
           <w:lang w:val="en-US"/>
         </w:rPr>
-        <w:t xml:space="preserve">slip , crept , fill,  put, breathing screw, </w:t>
+        <w:t>slip , crept , fill,  put, breathing</w:t>
+      </w:r>
+      <w:r>
+        <w:rPr>
+          <w:rFonts w:ascii="Arial Narrow" w:hAnsi="Arial Narrow" w:cs="Arial Narrow"/>
+          <w:b/>
+          <w:sz w:val="32"/>
+          <w:szCs w:val="32"/>
+          <w:lang w:val="en-US"/>
+        </w:rPr>
+        <w:t>,</w:t>
+      </w:r>
+      <w:r>
+        <w:rPr>
+          <w:rFonts w:ascii="Arial Narrow" w:hAnsi="Arial Narrow" w:cs="Arial Narrow"/>
+          <w:b/>
+          <w:sz w:val="32"/>
+          <w:szCs w:val="32"/>
+          <w:lang w:val="en-US"/>
+        </w:rPr>
+        <w:t xml:space="preserve"> screw, </w:t>
       </w:r>
     </w:p>
     <w:p>
@@ -605,7 +625,25 @@
           <w:szCs w:val="32"/>
           <w:lang w:val="en-US"/>
         </w:rPr>
-        <w:t xml:space="preserve"> by now everything has been …………………</w:t>
+        <w:t xml:space="preserve"> by now everything has been …</w:t>
+      </w:r>
+      <w:r>
+        <w:rPr>
+          <w:rFonts w:ascii="Arial Narrow" w:hAnsi="Arial Narrow" w:cs="Arial Narrow"/>
+          <w:sz w:val="32"/>
+          <w:szCs w:val="32"/>
+          <w:lang w:val="en-US"/>
+        </w:rPr>
+        <w:t>put</w:t>
+      </w:r>
+      <w:r>
+        <w:rPr>
+          <w:rFonts w:ascii="Arial Narrow" w:hAnsi="Arial Narrow" w:cs="Arial Narrow"/>
+          <w:sz w:val="32"/>
+          <w:szCs w:val="32"/>
+          <w:lang w:val="en-US"/>
+        </w:rPr>
+        <w:t>………………</w:t>
       </w:r>
       <w:r>
         <w:rPr>
@@ -656,7 +694,25 @@
           <w:szCs w:val="32"/>
           <w:lang w:val="en-US"/>
         </w:rPr>
-        <w:t>t be able to …………………..</w:t>
+        <w:t>t be able to …</w:t>
+      </w:r>
+      <w:r>
+        <w:rPr>
+          <w:rFonts w:ascii="Arial Narrow" w:hAnsi="Arial Narrow" w:cs="Arial Narrow"/>
+          <w:sz w:val="32"/>
+          <w:szCs w:val="32"/>
+          <w:lang w:val="en-US"/>
+        </w:rPr>
+        <w:t>fill</w:t>
+      </w:r>
+      <w:r>
+        <w:rPr>
+          <w:rFonts w:ascii="Arial Narrow" w:hAnsi="Arial Narrow" w:cs="Arial Narrow"/>
+          <w:sz w:val="32"/>
+          <w:szCs w:val="32"/>
+          <w:lang w:val="en-US"/>
+        </w:rPr>
+        <w:t>………………..</w:t>
       </w:r>
       <w:r>
         <w:rPr>
@@ -684,7 +740,25 @@
           <w:szCs w:val="32"/>
           <w:lang w:val="en-US"/>
         </w:rPr>
-        <w:t>- Oh, that will ……………………</w:t>
+        <w:t>- Oh, that will …</w:t>
+      </w:r>
+      <w:r>
+        <w:rPr>
+          <w:rFonts w:ascii="Arial Narrow" w:hAnsi="Arial Narrow" w:cs="Arial Narrow"/>
+          <w:sz w:val="32"/>
+          <w:szCs w:val="32"/>
+          <w:lang w:val="en-US"/>
+        </w:rPr>
+        <w:t>screw</w:t>
+      </w:r>
+      <w:r>
+        <w:rPr>
+          <w:rFonts w:ascii="Arial Narrow" w:hAnsi="Arial Narrow" w:cs="Arial Narrow"/>
+          <w:sz w:val="32"/>
+          <w:szCs w:val="32"/>
+          <w:lang w:val="en-US"/>
+        </w:rPr>
+        <w:t>…………………</w:t>
       </w:r>
       <w:r>
         <w:rPr>
@@ -702,7 +776,25 @@
           <w:szCs w:val="32"/>
           <w:lang w:val="en-US"/>
         </w:rPr>
-        <w:t>ve got a customer ……………………..</w:t>
+        <w:t>ve got a customer …</w:t>
+      </w:r>
+      <w:r>
+        <w:rPr>
+          <w:rFonts w:ascii="Arial Narrow" w:hAnsi="Arial Narrow" w:cs="Arial Narrow"/>
+          <w:sz w:val="32"/>
+          <w:szCs w:val="32"/>
+          <w:lang w:val="en-US"/>
+        </w:rPr>
+        <w:t>breathing</w:t>
+      </w:r>
+      <w:r>
+        <w:rPr>
+          <w:rFonts w:ascii="Arial Narrow" w:hAnsi="Arial Narrow" w:cs="Arial Narrow"/>
+          <w:sz w:val="32"/>
+          <w:szCs w:val="32"/>
+          <w:lang w:val="en-US"/>
+        </w:rPr>
+        <w:t>…………………..</w:t>
       </w:r>
       <w:r>
         <w:rPr>
@@ -794,7 +886,23 @@
           <w:szCs w:val="32"/>
           <w:lang w:val="en-US"/>
         </w:rPr>
-        <w:t xml:space="preserve"> Oh, there’s an incredible …………………………</w:t>
+        <w:t xml:space="preserve"> Oh, there’s an incredible …</w:t>
+      </w:r>
+      <w:r>
+        <w:rPr>
+          <w:sz w:val="32"/>
+          <w:szCs w:val="32"/>
+          <w:lang w:val="en-US"/>
+        </w:rPr>
+        <w:t>flush</w:t>
+      </w:r>
+      <w:r>
+        <w:rPr>
+          <w:sz w:val="32"/>
+          <w:szCs w:val="32"/>
+          <w:lang w:val="en-US"/>
+        </w:rPr>
+        <w:t>………………………</w:t>
       </w:r>
       <w:r>
         <w:rPr>
@@ -828,7 +936,6 @@
           <w:lang w:val="en-US"/>
         </w:rPr>
       </w:pPr>
-      <w:proofErr w:type="spellStart"/>
       <w:r>
         <w:rPr>
           <w:rFonts w:ascii="Arial Narrow" w:hAnsi="Arial Narrow" w:cs="Arial Narrow"/>
@@ -838,10 +945,289 @@
           <w:lang w:val="en-US"/>
         </w:rPr>
         <w:lastRenderedPageBreak/>
-        <w:t>flexitime</w:t>
-      </w:r>
-      <w:proofErr w:type="spellEnd"/>
-      <w:r>
+        <w:t>flexitime, beyond, brink, pass</w:t>
+      </w:r>
+    </w:p>
+    <w:p>
+      <w:pPr>
+        <w:autoSpaceDE w:val="0"/>
+        <w:autoSpaceDN w:val="0"/>
+        <w:adjustRightInd w:val="0"/>
+        <w:spacing w:after="0" w:line="240" w:lineRule="auto"/>
+        <w:rPr>
+          <w:rFonts w:ascii="Arial Narrow" w:hAnsi="Arial Narrow" w:cs="Arial Narrow"/>
+          <w:sz w:val="32"/>
+          <w:szCs w:val="32"/>
+          <w:lang w:val="en-US"/>
+        </w:rPr>
+      </w:pPr>
+    </w:p>
+    <w:p>
+      <w:pPr>
+        <w:autoSpaceDE w:val="0"/>
+        <w:autoSpaceDN w:val="0"/>
+        <w:adjustRightInd w:val="0"/>
+        <w:spacing w:after="0" w:line="240" w:lineRule="auto"/>
+        <w:rPr>
+          <w:rFonts w:ascii="Arial Narrow" w:hAnsi="Arial Narrow" w:cs="Arial Narrow"/>
+          <w:sz w:val="32"/>
+          <w:szCs w:val="32"/>
+          <w:lang w:val="en-US"/>
+        </w:rPr>
+      </w:pPr>
+      <w:r>
+        <w:rPr>
+          <w:rFonts w:ascii="Arial Narrow" w:hAnsi="Arial Narrow" w:cs="Arial Narrow"/>
+          <w:sz w:val="32"/>
+          <w:szCs w:val="32"/>
+          <w:lang w:val="en-US"/>
+        </w:rPr>
+        <w:t>Late again?</w:t>
+      </w:r>
+    </w:p>
+    <w:p>
+      <w:pPr>
+        <w:rPr>
+          <w:rFonts w:ascii="Arial Narrow" w:hAnsi="Arial Narrow" w:cs="Arial Narrow"/>
+          <w:sz w:val="32"/>
+          <w:szCs w:val="32"/>
+          <w:lang w:val="en-US"/>
+        </w:rPr>
+      </w:pPr>
+      <w:r>
+        <w:rPr>
+          <w:rFonts w:ascii="Arial Narrow" w:hAnsi="Arial Narrow" w:cs="Arial Narrow"/>
+          <w:sz w:val="32"/>
+          <w:szCs w:val="32"/>
+          <w:lang w:val="en-US"/>
+        </w:rPr>
+        <w:t>- I’m not late, I’m on flexitime</w:t>
+      </w:r>
+    </w:p>
+    <w:p>
+      <w:pPr>
+        <w:rPr>
+          <w:rFonts w:ascii="Arial Narrow" w:hAnsi="Arial Narrow" w:cs="Arial Narrow"/>
+          <w:sz w:val="32"/>
+          <w:szCs w:val="32"/>
+          <w:lang w:val="en-US"/>
+        </w:rPr>
+      </w:pPr>
+    </w:p>
+    <w:p>
+      <w:pPr>
+        <w:autoSpaceDE w:val="0"/>
+        <w:autoSpaceDN w:val="0"/>
+        <w:adjustRightInd w:val="0"/>
+        <w:spacing w:after="0" w:line="240" w:lineRule="auto"/>
+        <w:rPr>
+          <w:rFonts w:ascii="Arial Narrow" w:hAnsi="Arial Narrow" w:cs="Arial Narrow"/>
+          <w:sz w:val="32"/>
+          <w:szCs w:val="32"/>
+          <w:lang w:val="en-US"/>
+        </w:rPr>
+      </w:pPr>
+      <w:r>
+        <w:rPr>
+          <w:rFonts w:ascii="Arial Narrow" w:hAnsi="Arial Narrow" w:cs="Arial Narrow"/>
+          <w:sz w:val="32"/>
+          <w:szCs w:val="32"/>
+          <w:lang w:val="en-US"/>
+        </w:rPr>
+        <w:t>I think he’s overdoing it.</w:t>
+      </w:r>
+    </w:p>
+    <w:p>
+      <w:pPr>
+        <w:rPr>
+          <w:rFonts w:ascii="Arial Narrow" w:hAnsi="Arial Narrow" w:cs="Arial Narrow"/>
+          <w:sz w:val="32"/>
+          <w:szCs w:val="32"/>
+          <w:lang w:val="en-US"/>
+        </w:rPr>
+      </w:pPr>
+      <w:r>
+        <w:rPr>
+          <w:rFonts w:ascii="Arial Narrow" w:hAnsi="Arial Narrow" w:cs="Arial Narrow"/>
+          <w:sz w:val="32"/>
+          <w:szCs w:val="32"/>
+          <w:lang w:val="en-US"/>
+        </w:rPr>
+        <w:t>- Yes, he</w:t>
+      </w:r>
+      <w:r>
+        <w:rPr>
+          <w:rFonts w:ascii="Arial Narrow" w:hAnsi="Arial Narrow" w:cs="Arial Narrow"/>
+          <w:sz w:val="32"/>
+          <w:szCs w:val="32"/>
+          <w:lang w:val="en-US"/>
+        </w:rPr>
+        <w:t xml:space="preserve"> looks as if he was on the …</w:t>
+      </w:r>
+      <w:r>
+        <w:rPr>
+          <w:rFonts w:ascii="Arial Narrow" w:hAnsi="Arial Narrow" w:cs="Arial Narrow"/>
+          <w:sz w:val="32"/>
+          <w:szCs w:val="32"/>
+          <w:lang w:val="en-US"/>
+        </w:rPr>
+        <w:t>brink</w:t>
+      </w:r>
+      <w:r>
+        <w:rPr>
+          <w:rFonts w:ascii="Arial Narrow" w:hAnsi="Arial Narrow" w:cs="Arial Narrow"/>
+          <w:sz w:val="32"/>
+          <w:szCs w:val="32"/>
+          <w:lang w:val="en-US"/>
+        </w:rPr>
+        <w:t>………………….</w:t>
+      </w:r>
+      <w:r>
+        <w:rPr>
+          <w:rFonts w:ascii="Arial Narrow" w:hAnsi="Arial Narrow" w:cs="Arial Narrow"/>
+          <w:sz w:val="32"/>
+          <w:szCs w:val="32"/>
+          <w:lang w:val="en-US"/>
+        </w:rPr>
+        <w:t xml:space="preserve"> of a nervous breakdown.</w:t>
+      </w:r>
+    </w:p>
+    <w:p>
+      <w:pPr>
+        <w:rPr>
+          <w:rFonts w:ascii="Arial Narrow" w:hAnsi="Arial Narrow" w:cs="Arial Narrow"/>
+          <w:sz w:val="32"/>
+          <w:szCs w:val="32"/>
+          <w:lang w:val="en-US"/>
+        </w:rPr>
+      </w:pPr>
+    </w:p>
+    <w:p>
+      <w:pPr>
+        <w:autoSpaceDE w:val="0"/>
+        <w:autoSpaceDN w:val="0"/>
+        <w:adjustRightInd w:val="0"/>
+        <w:spacing w:after="0" w:line="240" w:lineRule="auto"/>
+        <w:rPr>
+          <w:rFonts w:ascii="Arial Narrow" w:hAnsi="Arial Narrow" w:cs="Arial Narrow"/>
+          <w:sz w:val="32"/>
+          <w:szCs w:val="32"/>
+          <w:lang w:val="en-US"/>
+        </w:rPr>
+      </w:pPr>
+      <w:r>
+        <w:rPr>
+          <w:rFonts w:ascii="Arial Narrow" w:hAnsi="Arial Narrow" w:cs="Arial Narrow"/>
+          <w:sz w:val="32"/>
+          <w:szCs w:val="32"/>
+          <w:lang w:val="en-US"/>
+        </w:rPr>
+        <w:t>Report writing is …</w:t>
+      </w:r>
+      <w:r>
+        <w:rPr>
+          <w:rFonts w:ascii="Arial Narrow" w:hAnsi="Arial Narrow" w:cs="Arial Narrow"/>
+          <w:sz w:val="32"/>
+          <w:szCs w:val="32"/>
+          <w:lang w:val="en-US"/>
+        </w:rPr>
+        <w:t>b</w:t>
+      </w:r>
+      <w:r>
+        <w:rPr>
+          <w:rFonts w:ascii="Arial Narrow" w:hAnsi="Arial Narrow" w:cs="Arial Narrow"/>
+          <w:sz w:val="32"/>
+          <w:szCs w:val="32"/>
+          <w:lang w:val="en-US"/>
+        </w:rPr>
+        <w:t>e</w:t>
+      </w:r>
+      <w:r>
+        <w:rPr>
+          <w:rFonts w:ascii="Arial Narrow" w:hAnsi="Arial Narrow" w:cs="Arial Narrow"/>
+          <w:sz w:val="32"/>
+          <w:szCs w:val="32"/>
+          <w:lang w:val="en-US"/>
+        </w:rPr>
+        <w:t>yond</w:t>
+      </w:r>
+      <w:r>
+        <w:rPr>
+          <w:rFonts w:ascii="Arial Narrow" w:hAnsi="Arial Narrow" w:cs="Arial Narrow"/>
+          <w:sz w:val="32"/>
+          <w:szCs w:val="32"/>
+          <w:lang w:val="en-US"/>
+        </w:rPr>
+        <w:t>………………………..</w:t>
+      </w:r>
+      <w:r>
+        <w:rPr>
+          <w:rFonts w:ascii="Arial Narrow" w:hAnsi="Arial Narrow" w:cs="Arial Narrow"/>
+          <w:sz w:val="32"/>
+          <w:szCs w:val="32"/>
+          <w:lang w:val="en-US"/>
+        </w:rPr>
+        <w:t>me. Why don’t you get the secretary to do it for you?</w:t>
+      </w:r>
+    </w:p>
+    <w:p>
+      <w:pPr>
+        <w:rPr>
+          <w:rFonts w:ascii="Arial Narrow" w:hAnsi="Arial Narrow" w:cs="Arial Narrow"/>
+          <w:sz w:val="32"/>
+          <w:szCs w:val="32"/>
+          <w:lang w:val="en-US"/>
+        </w:rPr>
+      </w:pPr>
+      <w:r>
+        <w:rPr>
+          <w:rFonts w:ascii="Arial Narrow" w:hAnsi="Arial Narrow" w:cs="Arial Narrow"/>
+          <w:sz w:val="32"/>
+          <w:szCs w:val="32"/>
+          <w:lang w:val="en-US"/>
+        </w:rPr>
+        <w:t>- …</w:t>
+      </w:r>
+      <w:r>
+        <w:rPr>
+          <w:rFonts w:ascii="Arial Narrow" w:hAnsi="Arial Narrow" w:cs="Arial Narrow"/>
+          <w:sz w:val="32"/>
+          <w:szCs w:val="32"/>
+          <w:lang w:val="en-US"/>
+        </w:rPr>
+        <w:t>pass</w:t>
+      </w:r>
+      <w:r>
+        <w:rPr>
+          <w:rFonts w:ascii="Arial Narrow" w:hAnsi="Arial Narrow" w:cs="Arial Narrow"/>
+          <w:sz w:val="32"/>
+          <w:szCs w:val="32"/>
+          <w:lang w:val="en-US"/>
+        </w:rPr>
+        <w:t>………………………..</w:t>
+      </w:r>
+      <w:r>
+        <w:rPr>
+          <w:rFonts w:ascii="Arial Narrow" w:hAnsi="Arial Narrow" w:cs="Arial Narrow"/>
+          <w:sz w:val="32"/>
+          <w:szCs w:val="32"/>
+          <w:lang w:val="en-US"/>
+        </w:rPr>
+        <w:t xml:space="preserve"> the buck as usual, I see.</w:t>
+      </w:r>
+    </w:p>
+    <w:p>
+      <w:pPr>
+        <w:rPr>
+          <w:rFonts w:ascii="Arial Narrow" w:hAnsi="Arial Narrow" w:cs="Arial Narrow"/>
+          <w:sz w:val="32"/>
+          <w:szCs w:val="32"/>
+          <w:lang w:val="en-US"/>
+        </w:rPr>
+      </w:pPr>
+    </w:p>
+    <w:p>
+      <w:pPr>
         <w:rPr>
           <w:rFonts w:ascii="Arial Narrow" w:hAnsi="Arial Narrow" w:cs="Arial Narrow"/>
           <w:b/>
@@ -849,300 +1235,8 @@
           <w:szCs w:val="32"/>
           <w:lang w:val="en-US"/>
         </w:rPr>
-        <w:t>, beyond, brink, pass</w:t>
-      </w:r>
-    </w:p>
-    <w:p>
-      <w:pPr>
-        <w:autoSpaceDE w:val="0"/>
-        <w:autoSpaceDN w:val="0"/>
-        <w:adjustRightInd w:val="0"/>
-        <w:spacing w:after="0" w:line="240" w:lineRule="auto"/>
-        <w:rPr>
-          <w:rFonts w:ascii="Arial Narrow" w:hAnsi="Arial Narrow" w:cs="Arial Narrow"/>
-          <w:sz w:val="32"/>
-          <w:szCs w:val="32"/>
-          <w:lang w:val="en-US"/>
-        </w:rPr>
-      </w:pPr>
-    </w:p>
-    <w:p>
-      <w:pPr>
-        <w:autoSpaceDE w:val="0"/>
-        <w:autoSpaceDN w:val="0"/>
-        <w:adjustRightInd w:val="0"/>
-        <w:spacing w:after="0" w:line="240" w:lineRule="auto"/>
-        <w:rPr>
-          <w:rFonts w:ascii="Arial Narrow" w:hAnsi="Arial Narrow" w:cs="Arial Narrow"/>
-          <w:sz w:val="32"/>
-          <w:szCs w:val="32"/>
-          <w:lang w:val="en-US"/>
-        </w:rPr>
-      </w:pPr>
-      <w:r>
-        <w:rPr>
-          <w:rFonts w:ascii="Arial Narrow" w:hAnsi="Arial Narrow" w:cs="Arial Narrow"/>
-          <w:sz w:val="32"/>
-          <w:szCs w:val="32"/>
-          <w:lang w:val="en-US"/>
-        </w:rPr>
-        <w:t>Late again?</w:t>
-      </w:r>
-    </w:p>
-    <w:p>
-      <w:pPr>
-        <w:rPr>
-          <w:rFonts w:ascii="Arial Narrow" w:hAnsi="Arial Narrow" w:cs="Arial Narrow"/>
-          <w:sz w:val="32"/>
-          <w:szCs w:val="32"/>
-          <w:lang w:val="en-US"/>
-        </w:rPr>
-      </w:pPr>
-      <w:r>
-        <w:rPr>
-          <w:rFonts w:ascii="Arial Narrow" w:hAnsi="Arial Narrow" w:cs="Arial Narrow"/>
-          <w:sz w:val="32"/>
-          <w:szCs w:val="32"/>
-          <w:lang w:val="en-US"/>
-        </w:rPr>
-        <w:t xml:space="preserve">- I’m not late, I’m on </w:t>
-      </w:r>
-      <w:proofErr w:type="spellStart"/>
-      <w:r>
-        <w:rPr>
-          <w:rFonts w:ascii="Arial Narrow" w:hAnsi="Arial Narrow" w:cs="Arial Narrow"/>
-          <w:sz w:val="32"/>
-          <w:szCs w:val="32"/>
-          <w:lang w:val="en-US"/>
-        </w:rPr>
-        <w:t>flexitime</w:t>
-      </w:r>
-      <w:proofErr w:type="spellEnd"/>
-    </w:p>
-    <w:p>
-      <w:pPr>
-        <w:rPr>
-          <w:rFonts w:ascii="Arial Narrow" w:hAnsi="Arial Narrow" w:cs="Arial Narrow"/>
-          <w:sz w:val="32"/>
-          <w:szCs w:val="32"/>
-          <w:lang w:val="en-US"/>
-        </w:rPr>
-      </w:pPr>
-    </w:p>
-    <w:p>
-      <w:pPr>
-        <w:autoSpaceDE w:val="0"/>
-        <w:autoSpaceDN w:val="0"/>
-        <w:adjustRightInd w:val="0"/>
-        <w:spacing w:after="0" w:line="240" w:lineRule="auto"/>
-        <w:rPr>
-          <w:rFonts w:ascii="Arial Narrow" w:hAnsi="Arial Narrow" w:cs="Arial Narrow"/>
-          <w:sz w:val="32"/>
-          <w:szCs w:val="32"/>
-          <w:lang w:val="en-US"/>
-        </w:rPr>
-      </w:pPr>
-      <w:r>
-        <w:rPr>
-          <w:rFonts w:ascii="Arial Narrow" w:hAnsi="Arial Narrow" w:cs="Arial Narrow"/>
-          <w:sz w:val="32"/>
-          <w:szCs w:val="32"/>
-          <w:lang w:val="en-US"/>
-        </w:rPr>
-        <w:t>I think he’s overdoing it.</w:t>
-      </w:r>
-    </w:p>
-    <w:p>
-      <w:pPr>
-        <w:rPr>
-          <w:rFonts w:ascii="Arial Narrow" w:hAnsi="Arial Narrow" w:cs="Arial Narrow"/>
-          <w:sz w:val="32"/>
-          <w:szCs w:val="32"/>
-          <w:lang w:val="en-US"/>
-        </w:rPr>
-      </w:pPr>
-      <w:r>
-        <w:rPr>
-          <w:rFonts w:ascii="Arial Narrow" w:hAnsi="Arial Narrow" w:cs="Arial Narrow"/>
-          <w:sz w:val="32"/>
-          <w:szCs w:val="32"/>
-          <w:lang w:val="en-US"/>
-        </w:rPr>
-        <w:t>- Yes, he</w:t>
-      </w:r>
-      <w:r>
-        <w:rPr>
-          <w:rFonts w:ascii="Arial Narrow" w:hAnsi="Arial Narrow" w:cs="Arial Narrow"/>
-          <w:sz w:val="32"/>
-          <w:szCs w:val="32"/>
-          <w:lang w:val="en-US"/>
-        </w:rPr>
-        <w:t xml:space="preserve"> looks as if he was on the …</w:t>
-      </w:r>
-      <w:r>
-        <w:rPr>
-          <w:rFonts w:ascii="Arial Narrow" w:hAnsi="Arial Narrow" w:cs="Arial Narrow"/>
-          <w:sz w:val="32"/>
-          <w:szCs w:val="32"/>
-          <w:lang w:val="en-US"/>
-        </w:rPr>
-        <w:t>brink</w:t>
-      </w:r>
-      <w:r>
-        <w:rPr>
-          <w:rFonts w:ascii="Arial Narrow" w:hAnsi="Arial Narrow" w:cs="Arial Narrow"/>
-          <w:sz w:val="32"/>
-          <w:szCs w:val="32"/>
-          <w:lang w:val="en-US"/>
-        </w:rPr>
-        <w:t>………………….</w:t>
-      </w:r>
-      <w:r>
-        <w:rPr>
-          <w:rFonts w:ascii="Arial Narrow" w:hAnsi="Arial Narrow" w:cs="Arial Narrow"/>
-          <w:sz w:val="32"/>
-          <w:szCs w:val="32"/>
-          <w:lang w:val="en-US"/>
-        </w:rPr>
-        <w:t xml:space="preserve"> of a nervous breakdown.</w:t>
-      </w:r>
-    </w:p>
-    <w:p>
-      <w:pPr>
-        <w:rPr>
-          <w:rFonts w:ascii="Arial Narrow" w:hAnsi="Arial Narrow" w:cs="Arial Narrow"/>
-          <w:sz w:val="32"/>
-          <w:szCs w:val="32"/>
-          <w:lang w:val="en-US"/>
-        </w:rPr>
-      </w:pPr>
-    </w:p>
-    <w:p>
-      <w:pPr>
-        <w:autoSpaceDE w:val="0"/>
-        <w:autoSpaceDN w:val="0"/>
-        <w:adjustRightInd w:val="0"/>
-        <w:spacing w:after="0" w:line="240" w:lineRule="auto"/>
-        <w:rPr>
-          <w:rFonts w:ascii="Arial Narrow" w:hAnsi="Arial Narrow" w:cs="Arial Narrow"/>
-          <w:sz w:val="32"/>
-          <w:szCs w:val="32"/>
-          <w:lang w:val="en-US"/>
-        </w:rPr>
-      </w:pPr>
-      <w:r>
-        <w:rPr>
-          <w:rFonts w:ascii="Arial Narrow" w:hAnsi="Arial Narrow" w:cs="Arial Narrow"/>
-          <w:sz w:val="32"/>
-          <w:szCs w:val="32"/>
-          <w:lang w:val="en-US"/>
-        </w:rPr>
-        <w:t>Report writing is …</w:t>
-      </w:r>
-      <w:r>
-        <w:rPr>
-          <w:rFonts w:ascii="Arial Narrow" w:hAnsi="Arial Narrow" w:cs="Arial Narrow"/>
-          <w:sz w:val="32"/>
-          <w:szCs w:val="32"/>
-          <w:lang w:val="en-US"/>
-        </w:rPr>
-        <w:t>b</w:t>
-      </w:r>
-      <w:r>
-        <w:rPr>
-          <w:rFonts w:ascii="Arial Narrow" w:hAnsi="Arial Narrow" w:cs="Arial Narrow"/>
-          <w:sz w:val="32"/>
-          <w:szCs w:val="32"/>
-          <w:lang w:val="en-US"/>
-        </w:rPr>
-        <w:t>e</w:t>
-      </w:r>
-      <w:r>
-        <w:rPr>
-          <w:rFonts w:ascii="Arial Narrow" w:hAnsi="Arial Narrow" w:cs="Arial Narrow"/>
-          <w:sz w:val="32"/>
-          <w:szCs w:val="32"/>
-          <w:lang w:val="en-US"/>
-        </w:rPr>
-        <w:t>yond</w:t>
-      </w:r>
-      <w:r>
-        <w:rPr>
-          <w:rFonts w:ascii="Arial Narrow" w:hAnsi="Arial Narrow" w:cs="Arial Narrow"/>
-          <w:sz w:val="32"/>
-          <w:szCs w:val="32"/>
-          <w:lang w:val="en-US"/>
-        </w:rPr>
-        <w:t>………………………..</w:t>
-      </w:r>
-      <w:r>
-        <w:rPr>
-          <w:rFonts w:ascii="Arial Narrow" w:hAnsi="Arial Narrow" w:cs="Arial Narrow"/>
-          <w:sz w:val="32"/>
-          <w:szCs w:val="32"/>
-          <w:lang w:val="en-US"/>
-        </w:rPr>
-        <w:t>me. Why don’t you get the secretary to do it for you?</w:t>
-      </w:r>
-    </w:p>
-    <w:p>
-      <w:pPr>
-        <w:rPr>
-          <w:rFonts w:ascii="Arial Narrow" w:hAnsi="Arial Narrow" w:cs="Arial Narrow"/>
-          <w:sz w:val="32"/>
-          <w:szCs w:val="32"/>
-          <w:lang w:val="en-US"/>
-        </w:rPr>
-      </w:pPr>
-      <w:r>
-        <w:rPr>
-          <w:rFonts w:ascii="Arial Narrow" w:hAnsi="Arial Narrow" w:cs="Arial Narrow"/>
-          <w:sz w:val="32"/>
-          <w:szCs w:val="32"/>
-          <w:lang w:val="en-US"/>
-        </w:rPr>
-        <w:t>- …</w:t>
-      </w:r>
-      <w:r>
-        <w:rPr>
-          <w:rFonts w:ascii="Arial Narrow" w:hAnsi="Arial Narrow" w:cs="Arial Narrow"/>
-          <w:sz w:val="32"/>
-          <w:szCs w:val="32"/>
-          <w:lang w:val="en-US"/>
-        </w:rPr>
-        <w:t>pass</w:t>
-      </w:r>
-      <w:r>
-        <w:rPr>
-          <w:rFonts w:ascii="Arial Narrow" w:hAnsi="Arial Narrow" w:cs="Arial Narrow"/>
-          <w:sz w:val="32"/>
-          <w:szCs w:val="32"/>
-          <w:lang w:val="en-US"/>
-        </w:rPr>
-        <w:t>………………………..</w:t>
-      </w:r>
-      <w:r>
-        <w:rPr>
-          <w:rFonts w:ascii="Arial Narrow" w:hAnsi="Arial Narrow" w:cs="Arial Narrow"/>
-          <w:sz w:val="32"/>
-          <w:szCs w:val="32"/>
-          <w:lang w:val="en-US"/>
-        </w:rPr>
-        <w:t xml:space="preserve"> the buck as usual, I see.</w:t>
-      </w:r>
-    </w:p>
-    <w:p>
-      <w:pPr>
-        <w:rPr>
-          <w:rFonts w:ascii="Arial Narrow" w:hAnsi="Arial Narrow" w:cs="Arial Narrow"/>
-          <w:sz w:val="32"/>
-          <w:szCs w:val="32"/>
-          <w:lang w:val="en-US"/>
-        </w:rPr>
-      </w:pPr>
-    </w:p>
-    <w:p>
-      <w:pPr>
+      </w:pPr>
+      <w:r>
         <w:rPr>
           <w:rFonts w:ascii="Arial Narrow" w:hAnsi="Arial Narrow" w:cs="Arial Narrow"/>
           <w:b/>
@@ -1150,15 +1244,6 @@
           <w:szCs w:val="32"/>
           <w:lang w:val="en-US"/>
         </w:rPr>
-      </w:pPr>
-      <w:r>
-        <w:rPr>
-          <w:rFonts w:ascii="Arial Narrow" w:hAnsi="Arial Narrow" w:cs="Arial Narrow"/>
-          <w:b/>
-          <w:sz w:val="32"/>
-          <w:szCs w:val="32"/>
-          <w:lang w:val="en-US"/>
-        </w:rPr>
         <w:t>get, matter, shady, push</w:t>
       </w:r>
     </w:p>
@@ -1201,6 +1286,42 @@
           <w:szCs w:val="32"/>
           <w:lang w:val="en-US"/>
         </w:rPr>
+        <w:t>get</w:t>
+      </w:r>
+      <w:r>
+        <w:rPr>
+          <w:rFonts w:ascii="Arial Narrow" w:hAnsi="Arial Narrow" w:cs="Arial Narrow"/>
+          <w:sz w:val="32"/>
+          <w:szCs w:val="32"/>
+          <w:lang w:val="en-US"/>
+        </w:rPr>
+        <w:t>…………………</w:t>
+      </w:r>
+      <w:r>
+        <w:rPr>
+          <w:rFonts w:ascii="Arial Narrow" w:hAnsi="Arial Narrow" w:cs="Arial Narrow"/>
+          <w:sz w:val="32"/>
+          <w:szCs w:val="32"/>
+          <w:lang w:val="en-US"/>
+        </w:rPr>
+        <w:t>by if you don't improv</w:t>
+      </w:r>
+      <w:r>
+        <w:rPr>
+          <w:rFonts w:ascii="Arial Narrow" w:hAnsi="Arial Narrow" w:cs="Arial Narrow"/>
+          <w:sz w:val="32"/>
+          <w:szCs w:val="32"/>
+          <w:lang w:val="en-US"/>
+        </w:rPr>
+        <w:t>e it. This is no laughing…</w:t>
+      </w:r>
+      <w:r>
+        <w:rPr>
+          <w:rFonts w:ascii="Arial Narrow" w:hAnsi="Arial Narrow" w:cs="Arial Narrow"/>
+          <w:sz w:val="32"/>
+          <w:szCs w:val="32"/>
+          <w:lang w:val="en-US"/>
+        </w:rPr>
         <w:t>matter</w:t>
       </w:r>
       <w:r>
@@ -1210,25 +1331,7 @@
           <w:szCs w:val="32"/>
           <w:lang w:val="en-US"/>
         </w:rPr>
-        <w:t>…………………</w:t>
-      </w:r>
-      <w:r>
-        <w:rPr>
-          <w:rFonts w:ascii="Arial Narrow" w:hAnsi="Arial Narrow" w:cs="Arial Narrow"/>
-          <w:sz w:val="32"/>
-          <w:szCs w:val="32"/>
-          <w:lang w:val="en-US"/>
-        </w:rPr>
-        <w:t>by if you don't improv</w:t>
-      </w:r>
-      <w:r>
-        <w:rPr>
-          <w:rFonts w:ascii="Arial Narrow" w:hAnsi="Arial Narrow" w:cs="Arial Narrow"/>
-          <w:sz w:val="32"/>
-          <w:szCs w:val="32"/>
-          <w:lang w:val="en-US"/>
-        </w:rPr>
-        <w:t>e it. This is no laughing……………………..</w:t>
+        <w:t>…………………..</w:t>
       </w:r>
       <w:r>
         <w:rPr>
@@ -1329,7 +1432,7 @@
           <w:szCs w:val="32"/>
           <w:lang w:val="en-US"/>
         </w:rPr>
-        <w:t xml:space="preserve"> </w:t>
+        <w:t>push</w:t>
       </w:r>
       <w:r>
         <w:rPr>
@@ -1386,7 +1489,7 @@
           <w:szCs w:val="32"/>
           <w:lang w:val="en-US"/>
         </w:rPr>
-        <w:t>push</w:t>
+        <w:t>shady</w:t>
       </w:r>
       <w:r>
         <w:rPr>
@@ -1496,7 +1599,27 @@
           <w:szCs w:val="32"/>
           <w:lang w:val="en-US"/>
         </w:rPr>
-        <w:t xml:space="preserve">yet, she seems to be going ………………………. in circles </w:t>
+        <w:t>yet, she seems to be going …</w:t>
+      </w:r>
+      <w:r>
+        <w:rPr>
+          <w:rFonts w:ascii="Arial Narrow" w:hAnsi="Arial Narrow" w:cs="Arial Narrow"/>
+          <w:sz w:val="32"/>
+          <w:szCs w:val="32"/>
+          <w:lang w:val="en-US"/>
+        </w:rPr>
+        <w:t>round</w:t>
+      </w:r>
+      <w:bookmarkStart w:id="0" w:name="_GoBack"/>
+      <w:bookmarkEnd w:id="0"/>
+      <w:r>
+        <w:rPr>
+          <w:rFonts w:ascii="Arial Narrow" w:hAnsi="Arial Narrow" w:cs="Arial Narrow"/>
+          <w:sz w:val="32"/>
+          <w:szCs w:val="32"/>
+          <w:lang w:val="en-US"/>
+        </w:rPr>
+        <w:t xml:space="preserve">……………………. in circles </w:t>
       </w:r>
       <w:r>
         <w:rPr>
@@ -2537,8 +2660,6 @@
         </w:rPr>
         <w:t>dish</w:t>
       </w:r>
-      <w:bookmarkStart w:id="0" w:name="_GoBack"/>
-      <w:bookmarkEnd w:id="0"/>
       <w:r>
         <w:rPr>
           <w:rFonts w:ascii="Arial Narrow" w:hAnsi="Arial Narrow" w:cs="Arial Narrow"/>

</xml_diff>

<commit_message>
lesson 461 - Thursday
</commit_message>
<xml_diff>
--- a/english_via_skype/solutions/doc/lesson_456_Overheard in the office_edit.docx
+++ b/english_via_skype/solutions/doc/lesson_456_Overheard in the office_edit.docx
@@ -1610,6 +1610,1318 @@
         </w:rPr>
         <w:t>round</w:t>
       </w:r>
+      <w:r>
+        <w:rPr>
+          <w:rFonts w:ascii="Arial Narrow" w:hAnsi="Arial Narrow" w:cs="Arial Narrow"/>
+          <w:sz w:val="32"/>
+          <w:szCs w:val="32"/>
+          <w:lang w:val="en-US"/>
+        </w:rPr>
+        <w:t xml:space="preserve">……………………. in circles </w:t>
+      </w:r>
+      <w:r>
+        <w:rPr>
+          <w:rFonts w:ascii="Arial Narrow" w:hAnsi="Arial Narrow" w:cs="Arial Narrow"/>
+          <w:sz w:val="32"/>
+          <w:szCs w:val="32"/>
+          <w:lang w:val="en-US"/>
+        </w:rPr>
+        <w:t>without getting anywhere.</w:t>
+      </w:r>
+    </w:p>
+    <w:p>
+      <w:pPr>
+        <w:rPr>
+          <w:rFonts w:ascii="Arial Narrow" w:hAnsi="Arial Narrow" w:cs="Arial Narrow"/>
+          <w:sz w:val="32"/>
+          <w:szCs w:val="32"/>
+          <w:lang w:val="en-US"/>
+        </w:rPr>
+      </w:pPr>
+    </w:p>
+    <w:p>
+      <w:pPr>
+        <w:rPr>
+          <w:rFonts w:ascii="Arial Narrow" w:hAnsi="Arial Narrow" w:cs="Arial Narrow"/>
+          <w:sz w:val="32"/>
+          <w:szCs w:val="32"/>
+          <w:lang w:val="en-US"/>
+        </w:rPr>
+      </w:pPr>
+      <w:r>
+        <w:rPr>
+          <w:rFonts w:ascii="Arial Narrow" w:hAnsi="Arial Narrow" w:cs="Arial Narrow"/>
+          <w:sz w:val="32"/>
+          <w:szCs w:val="32"/>
+          <w:lang w:val="en-US"/>
+        </w:rPr>
+        <w:t>After five years,</w:t>
+      </w:r>
+      <w:r>
+        <w:rPr>
+          <w:rFonts w:ascii="Arial Narrow" w:hAnsi="Arial Narrow" w:cs="Arial Narrow"/>
+          <w:sz w:val="32"/>
+          <w:szCs w:val="32"/>
+          <w:lang w:val="en-US"/>
+        </w:rPr>
+        <w:t xml:space="preserve"> he decided to …</w:t>
+      </w:r>
+      <w:r>
+        <w:rPr>
+          <w:rFonts w:ascii="Arial Narrow" w:hAnsi="Arial Narrow" w:cs="Arial Narrow"/>
+          <w:sz w:val="32"/>
+          <w:szCs w:val="32"/>
+          <w:lang w:val="en-US"/>
+        </w:rPr>
+        <w:t>sign</w:t>
+      </w:r>
+      <w:r>
+        <w:rPr>
+          <w:rFonts w:ascii="Arial Narrow" w:hAnsi="Arial Narrow" w:cs="Arial Narrow"/>
+          <w:sz w:val="32"/>
+          <w:szCs w:val="32"/>
+          <w:lang w:val="en-US"/>
+        </w:rPr>
+        <w:t>…………………. off and sta</w:t>
+      </w:r>
+      <w:r>
+        <w:rPr>
+          <w:rFonts w:ascii="Arial Narrow" w:hAnsi="Arial Narrow" w:cs="Arial Narrow"/>
+          <w:sz w:val="32"/>
+          <w:szCs w:val="32"/>
+          <w:lang w:val="en-US"/>
+        </w:rPr>
+        <w:t>rt up his own business.</w:t>
+      </w:r>
+    </w:p>
+    <w:p>
+      <w:pPr>
+        <w:rPr>
+          <w:rFonts w:ascii="Arial Narrow" w:hAnsi="Arial Narrow" w:cs="Arial Narrow"/>
+          <w:sz w:val="32"/>
+          <w:szCs w:val="32"/>
+          <w:lang w:val="en-US"/>
+        </w:rPr>
+      </w:pPr>
+    </w:p>
+    <w:p>
+      <w:pPr>
+        <w:rPr>
+          <w:rFonts w:ascii="Arial Narrow" w:hAnsi="Arial Narrow" w:cs="Arial Narrow"/>
+          <w:sz w:val="32"/>
+          <w:szCs w:val="32"/>
+          <w:lang w:val="en-US"/>
+        </w:rPr>
+      </w:pPr>
+      <w:r>
+        <w:rPr>
+          <w:rFonts w:ascii="Arial Narrow" w:hAnsi="Arial Narrow" w:cs="Arial Narrow"/>
+          <w:sz w:val="32"/>
+          <w:szCs w:val="32"/>
+          <w:lang w:val="en-US"/>
+        </w:rPr>
+        <w:t>I'm happy to …</w:t>
+      </w:r>
+      <w:r>
+        <w:rPr>
+          <w:rFonts w:ascii="Arial Narrow" w:hAnsi="Arial Narrow" w:cs="Arial Narrow"/>
+          <w:sz w:val="32"/>
+          <w:szCs w:val="32"/>
+          <w:lang w:val="en-US"/>
+        </w:rPr>
+        <w:t>team</w:t>
+      </w:r>
+      <w:r>
+        <w:rPr>
+          <w:rFonts w:ascii="Arial Narrow" w:hAnsi="Arial Narrow" w:cs="Arial Narrow"/>
+          <w:sz w:val="32"/>
+          <w:szCs w:val="32"/>
+          <w:lang w:val="en-US"/>
+        </w:rPr>
+        <w:t>………………….</w:t>
+      </w:r>
+      <w:r>
+        <w:rPr>
+          <w:rFonts w:ascii="Arial Narrow" w:hAnsi="Arial Narrow" w:cs="Arial Narrow"/>
+          <w:sz w:val="32"/>
+          <w:szCs w:val="32"/>
+          <w:lang w:val="en-US"/>
+        </w:rPr>
+        <w:t xml:space="preserve"> up with such excellent workers</w:t>
+      </w:r>
+    </w:p>
+    <w:p>
+      <w:pPr>
+        <w:rPr>
+          <w:rFonts w:ascii="Arial Narrow" w:hAnsi="Arial Narrow" w:cs="Arial Narrow"/>
+          <w:sz w:val="32"/>
+          <w:szCs w:val="32"/>
+          <w:lang w:val="en-US"/>
+        </w:rPr>
+      </w:pPr>
+    </w:p>
+    <w:p>
+      <w:pPr>
+        <w:autoSpaceDE w:val="0"/>
+        <w:autoSpaceDN w:val="0"/>
+        <w:adjustRightInd w:val="0"/>
+        <w:spacing w:after="0" w:line="240" w:lineRule="auto"/>
+        <w:rPr>
+          <w:rFonts w:ascii="Arial Narrow" w:hAnsi="Arial Narrow" w:cs="Arial Narrow"/>
+          <w:b/>
+          <w:sz w:val="32"/>
+          <w:szCs w:val="32"/>
+          <w:lang w:val="en-US"/>
+        </w:rPr>
+      </w:pPr>
+      <w:r>
+        <w:rPr>
+          <w:rFonts w:ascii="Arial Narrow" w:hAnsi="Arial Narrow" w:cs="Arial Narrow"/>
+          <w:b/>
+          <w:sz w:val="32"/>
+          <w:szCs w:val="32"/>
+          <w:lang w:val="en-US"/>
+        </w:rPr>
+        <w:lastRenderedPageBreak/>
+        <w:t xml:space="preserve">head, trades ,better , ball </w:t>
+      </w:r>
+    </w:p>
+    <w:p>
+      <w:pPr>
+        <w:autoSpaceDE w:val="0"/>
+        <w:autoSpaceDN w:val="0"/>
+        <w:adjustRightInd w:val="0"/>
+        <w:spacing w:after="0" w:line="240" w:lineRule="auto"/>
+        <w:rPr>
+          <w:rFonts w:ascii="Arial Narrow" w:hAnsi="Arial Narrow" w:cs="Arial Narrow"/>
+          <w:sz w:val="32"/>
+          <w:szCs w:val="32"/>
+          <w:lang w:val="en-US"/>
+        </w:rPr>
+      </w:pPr>
+    </w:p>
+    <w:p>
+      <w:pPr>
+        <w:autoSpaceDE w:val="0"/>
+        <w:autoSpaceDN w:val="0"/>
+        <w:adjustRightInd w:val="0"/>
+        <w:spacing w:after="0" w:line="240" w:lineRule="auto"/>
+        <w:rPr>
+          <w:rFonts w:ascii="Arial Narrow" w:hAnsi="Arial Narrow" w:cs="Arial Narrow"/>
+          <w:sz w:val="32"/>
+          <w:szCs w:val="32"/>
+          <w:lang w:val="en-US"/>
+        </w:rPr>
+      </w:pPr>
+      <w:r>
+        <w:rPr>
+          <w:rFonts w:ascii="Arial Narrow" w:hAnsi="Arial Narrow" w:cs="Arial Narrow"/>
+          <w:sz w:val="32"/>
+          <w:szCs w:val="32"/>
+          <w:lang w:val="en-US"/>
+        </w:rPr>
+        <w:t>- What qualities should our ideal manager have?</w:t>
+      </w:r>
+    </w:p>
+    <w:p>
+      <w:pPr>
+        <w:autoSpaceDE w:val="0"/>
+        <w:autoSpaceDN w:val="0"/>
+        <w:adjustRightInd w:val="0"/>
+        <w:spacing w:after="0" w:line="240" w:lineRule="auto"/>
+        <w:rPr>
+          <w:rFonts w:ascii="Arial Narrow" w:hAnsi="Arial Narrow" w:cs="Arial Narrow"/>
+          <w:sz w:val="32"/>
+          <w:szCs w:val="32"/>
+          <w:lang w:val="en-US"/>
+        </w:rPr>
+      </w:pPr>
+      <w:r>
+        <w:rPr>
+          <w:rFonts w:ascii="Arial Narrow" w:hAnsi="Arial Narrow" w:cs="Arial Narrow"/>
+          <w:sz w:val="32"/>
+          <w:szCs w:val="32"/>
+          <w:lang w:val="en-US"/>
+        </w:rPr>
+        <w:t>- A cool …</w:t>
+      </w:r>
+      <w:r>
+        <w:rPr>
+          <w:rFonts w:ascii="Arial Narrow" w:hAnsi="Arial Narrow" w:cs="Arial Narrow"/>
+          <w:sz w:val="32"/>
+          <w:szCs w:val="32"/>
+          <w:lang w:val="en-US"/>
+        </w:rPr>
+        <w:t>head</w:t>
+      </w:r>
+      <w:r>
+        <w:rPr>
+          <w:rFonts w:ascii="Arial Narrow" w:hAnsi="Arial Narrow" w:cs="Arial Narrow"/>
+          <w:sz w:val="32"/>
+          <w:szCs w:val="32"/>
+          <w:lang w:val="en-US"/>
+        </w:rPr>
+        <w:t>…………………..</w:t>
+      </w:r>
+      <w:r>
+        <w:rPr>
+          <w:rFonts w:ascii="Arial Narrow" w:hAnsi="Arial Narrow" w:cs="Arial Narrow"/>
+          <w:sz w:val="32"/>
+          <w:szCs w:val="32"/>
+          <w:lang w:val="en-US"/>
+        </w:rPr>
+        <w:t>for a start. And what’s most important perhaps, he should be a jack—of—</w:t>
+      </w:r>
+      <w:r>
+        <w:rPr>
+          <w:rFonts w:ascii="Arial Narrow" w:hAnsi="Arial Narrow" w:cs="Arial Narrow"/>
+          <w:sz w:val="32"/>
+          <w:szCs w:val="32"/>
+          <w:lang w:val="en-US"/>
+        </w:rPr>
+        <w:t>all-</w:t>
+      </w:r>
+      <w:r>
+        <w:rPr>
+          <w:rFonts w:ascii="Arial Narrow" w:hAnsi="Arial Narrow" w:cs="Arial Narrow"/>
+          <w:sz w:val="32"/>
+          <w:szCs w:val="32"/>
+          <w:lang w:val="en-US"/>
+        </w:rPr>
+        <w:t>trades</w:t>
+      </w:r>
+      <w:r>
+        <w:rPr>
+          <w:rFonts w:ascii="Arial Narrow" w:hAnsi="Arial Narrow" w:cs="Arial Narrow"/>
+          <w:sz w:val="32"/>
+          <w:szCs w:val="32"/>
+          <w:lang w:val="en-US"/>
+        </w:rPr>
+        <w:t>……………………..</w:t>
+      </w:r>
+      <w:r>
+        <w:rPr>
+          <w:rFonts w:ascii="Arial Narrow" w:hAnsi="Arial Narrow" w:cs="Arial Narrow"/>
+          <w:sz w:val="32"/>
+          <w:szCs w:val="32"/>
+          <w:lang w:val="en-US"/>
+        </w:rPr>
+        <w:t>.</w:t>
+      </w:r>
+    </w:p>
+    <w:p>
+      <w:pPr>
+        <w:rPr>
+          <w:rFonts w:ascii="Arial Narrow" w:hAnsi="Arial Narrow" w:cs="Arial Narrow"/>
+          <w:sz w:val="32"/>
+          <w:szCs w:val="32"/>
+          <w:lang w:val="en-US"/>
+        </w:rPr>
+      </w:pPr>
+    </w:p>
+    <w:p>
+      <w:pPr>
+        <w:autoSpaceDE w:val="0"/>
+        <w:autoSpaceDN w:val="0"/>
+        <w:adjustRightInd w:val="0"/>
+        <w:spacing w:after="0" w:line="240" w:lineRule="auto"/>
+        <w:rPr>
+          <w:rFonts w:ascii="Arial Narrow" w:hAnsi="Arial Narrow" w:cs="Arial Narrow"/>
+          <w:sz w:val="32"/>
+          <w:szCs w:val="32"/>
+          <w:lang w:val="en-US"/>
+        </w:rPr>
+      </w:pPr>
+      <w:r>
+        <w:rPr>
+          <w:rFonts w:ascii="Arial Narrow" w:hAnsi="Arial Narrow" w:cs="Arial Narrow"/>
+          <w:sz w:val="32"/>
+          <w:szCs w:val="32"/>
+          <w:lang w:val="en-US"/>
+        </w:rPr>
+        <w:t>- You’</w:t>
+      </w:r>
+      <w:r>
+        <w:rPr>
+          <w:rFonts w:ascii="Arial Narrow" w:hAnsi="Arial Narrow" w:cs="Arial Narrow"/>
+          <w:sz w:val="32"/>
+          <w:szCs w:val="32"/>
+          <w:lang w:val="en-US"/>
+        </w:rPr>
+        <w:t>d be much …</w:t>
+      </w:r>
+      <w:r>
+        <w:rPr>
+          <w:rFonts w:ascii="Arial Narrow" w:hAnsi="Arial Narrow" w:cs="Arial Narrow"/>
+          <w:sz w:val="32"/>
+          <w:szCs w:val="32"/>
+          <w:lang w:val="en-US"/>
+        </w:rPr>
+        <w:t>better</w:t>
+      </w:r>
+      <w:r>
+        <w:rPr>
+          <w:rFonts w:ascii="Arial Narrow" w:hAnsi="Arial Narrow" w:cs="Arial Narrow"/>
+          <w:sz w:val="32"/>
+          <w:szCs w:val="32"/>
+          <w:lang w:val="en-US"/>
+        </w:rPr>
+        <w:t>………………..</w:t>
+      </w:r>
+      <w:r>
+        <w:rPr>
+          <w:rFonts w:ascii="Arial Narrow" w:hAnsi="Arial Narrow" w:cs="Arial Narrow"/>
+          <w:sz w:val="32"/>
+          <w:szCs w:val="32"/>
+          <w:lang w:val="en-US"/>
+        </w:rPr>
+        <w:t xml:space="preserve"> off working for us. I’d like you to think over my offer.</w:t>
+      </w:r>
+    </w:p>
+    <w:p>
+      <w:pPr>
+        <w:rPr>
+          <w:rFonts w:ascii="Arial Narrow" w:hAnsi="Arial Narrow" w:cs="Arial Narrow"/>
+          <w:sz w:val="32"/>
+          <w:szCs w:val="32"/>
+          <w:lang w:val="en-US"/>
+        </w:rPr>
+      </w:pPr>
+      <w:r>
+        <w:rPr>
+          <w:rFonts w:ascii="Arial Narrow" w:hAnsi="Arial Narrow" w:cs="Arial Narrow"/>
+          <w:sz w:val="32"/>
+          <w:szCs w:val="32"/>
+          <w:lang w:val="en-US"/>
+        </w:rPr>
+        <w:t>- How long does this offer hold good?</w:t>
+      </w:r>
+    </w:p>
+    <w:p>
+      <w:pPr>
+        <w:rPr>
+          <w:rFonts w:ascii="Arial Narrow" w:hAnsi="Arial Narrow" w:cs="Arial Narrow"/>
+          <w:sz w:val="32"/>
+          <w:szCs w:val="32"/>
+          <w:lang w:val="en-US"/>
+        </w:rPr>
+      </w:pPr>
+    </w:p>
+    <w:p>
+      <w:pPr>
+        <w:autoSpaceDE w:val="0"/>
+        <w:autoSpaceDN w:val="0"/>
+        <w:adjustRightInd w:val="0"/>
+        <w:spacing w:after="0" w:line="240" w:lineRule="auto"/>
+        <w:rPr>
+          <w:rFonts w:ascii="Arial Narrow" w:hAnsi="Arial Narrow" w:cs="Arial Narrow"/>
+          <w:sz w:val="32"/>
+          <w:szCs w:val="32"/>
+          <w:lang w:val="en-US"/>
+        </w:rPr>
+      </w:pPr>
+      <w:r>
+        <w:rPr>
+          <w:rFonts w:ascii="Arial Narrow" w:hAnsi="Arial Narrow" w:cs="Arial Narrow"/>
+          <w:sz w:val="32"/>
+          <w:szCs w:val="32"/>
+          <w:lang w:val="en-US"/>
+        </w:rPr>
+        <w:t>I’m sure he’ll make a good manager. He seems to know everything what’s going on</w:t>
+      </w:r>
+    </w:p>
+    <w:p>
+      <w:pPr>
+        <w:autoSpaceDE w:val="0"/>
+        <w:autoSpaceDN w:val="0"/>
+        <w:adjustRightInd w:val="0"/>
+        <w:spacing w:after="0" w:line="240" w:lineRule="auto"/>
+        <w:rPr>
+          <w:rFonts w:ascii="Arial Narrow" w:hAnsi="Arial Narrow" w:cs="Arial Narrow"/>
+          <w:sz w:val="32"/>
+          <w:szCs w:val="32"/>
+          <w:lang w:val="en-US"/>
+        </w:rPr>
+      </w:pPr>
+      <w:r>
+        <w:rPr>
+          <w:rFonts w:ascii="Arial Narrow" w:hAnsi="Arial Narrow" w:cs="Arial Narrow"/>
+          <w:sz w:val="32"/>
+          <w:szCs w:val="32"/>
+          <w:lang w:val="en-US"/>
+        </w:rPr>
+        <w:t>here.</w:t>
+      </w:r>
+    </w:p>
+    <w:p>
+      <w:pPr>
+        <w:rPr>
+          <w:rFonts w:ascii="Arial Narrow" w:hAnsi="Arial Narrow" w:cs="Arial Narrow"/>
+          <w:sz w:val="32"/>
+          <w:szCs w:val="32"/>
+          <w:lang w:val="en-US"/>
+        </w:rPr>
+      </w:pPr>
+      <w:r>
+        <w:rPr>
+          <w:rFonts w:ascii="Arial Narrow" w:hAnsi="Arial Narrow" w:cs="Arial Narrow"/>
+          <w:sz w:val="32"/>
+          <w:szCs w:val="32"/>
+          <w:lang w:val="en-US"/>
+        </w:rPr>
+        <w:t>- Yes, he is on the …</w:t>
+      </w:r>
+      <w:r>
+        <w:rPr>
+          <w:rFonts w:ascii="Arial Narrow" w:hAnsi="Arial Narrow" w:cs="Arial Narrow"/>
+          <w:sz w:val="32"/>
+          <w:szCs w:val="32"/>
+          <w:lang w:val="en-US"/>
+        </w:rPr>
+        <w:t>ball</w:t>
+      </w:r>
+      <w:r>
+        <w:rPr>
+          <w:rFonts w:ascii="Arial Narrow" w:hAnsi="Arial Narrow" w:cs="Arial Narrow"/>
+          <w:sz w:val="32"/>
+          <w:szCs w:val="32"/>
+          <w:lang w:val="en-US"/>
+        </w:rPr>
+        <w:t>………………………</w:t>
+      </w:r>
+      <w:r>
+        <w:rPr>
+          <w:rFonts w:ascii="Arial Narrow" w:hAnsi="Arial Narrow" w:cs="Arial Narrow"/>
+          <w:sz w:val="32"/>
+          <w:szCs w:val="32"/>
+          <w:lang w:val="en-US"/>
+        </w:rPr>
+        <w:t xml:space="preserve"> all right. He may go far on.</w:t>
+      </w:r>
+    </w:p>
+    <w:p>
+      <w:pPr>
+        <w:rPr>
+          <w:rFonts w:ascii="Arial Narrow" w:hAnsi="Arial Narrow" w:cs="Arial Narrow"/>
+          <w:sz w:val="32"/>
+          <w:szCs w:val="32"/>
+          <w:lang w:val="en-US"/>
+        </w:rPr>
+      </w:pPr>
+    </w:p>
+    <w:p>
+      <w:pPr>
+        <w:rPr>
+          <w:rFonts w:ascii="Arial Narrow" w:hAnsi="Arial Narrow" w:cs="Arial Narrow"/>
+          <w:b/>
+          <w:sz w:val="32"/>
+          <w:szCs w:val="32"/>
+          <w:lang w:val="en-US"/>
+        </w:rPr>
+      </w:pPr>
+      <w:r>
+        <w:rPr>
+          <w:rFonts w:ascii="Arial Narrow" w:hAnsi="Arial Narrow" w:cs="Arial Narrow"/>
+          <w:b/>
+          <w:sz w:val="32"/>
+          <w:szCs w:val="32"/>
+          <w:lang w:val="en-US"/>
+        </w:rPr>
+        <w:t xml:space="preserve">round, </w:t>
+      </w:r>
+      <w:r>
+        <w:rPr>
+          <w:rFonts w:ascii="Arial Narrow" w:hAnsi="Arial Narrow" w:cs="Arial Narrow"/>
+          <w:b/>
+          <w:sz w:val="32"/>
+          <w:szCs w:val="32"/>
+          <w:lang w:val="en-US"/>
+        </w:rPr>
+        <w:t>take ,look , head, round</w:t>
+      </w:r>
+    </w:p>
+    <w:p>
+      <w:pPr>
+        <w:rPr>
+          <w:rFonts w:ascii="Arial Narrow" w:hAnsi="Arial Narrow" w:cs="Arial Narrow"/>
+          <w:sz w:val="32"/>
+          <w:szCs w:val="32"/>
+          <w:lang w:val="en-US"/>
+        </w:rPr>
+      </w:pPr>
+    </w:p>
+    <w:p>
+      <w:pPr>
+        <w:autoSpaceDE w:val="0"/>
+        <w:autoSpaceDN w:val="0"/>
+        <w:adjustRightInd w:val="0"/>
+        <w:spacing w:after="0" w:line="240" w:lineRule="auto"/>
+        <w:rPr>
+          <w:rFonts w:ascii="Arial Narrow" w:hAnsi="Arial Narrow" w:cs="Arial Narrow"/>
+          <w:sz w:val="32"/>
+          <w:szCs w:val="32"/>
+          <w:lang w:val="en-US"/>
+        </w:rPr>
+      </w:pPr>
+      <w:r>
+        <w:rPr>
+          <w:rFonts w:ascii="Arial Narrow" w:hAnsi="Arial Narrow" w:cs="Arial Narrow"/>
+          <w:sz w:val="32"/>
+          <w:szCs w:val="32"/>
+          <w:lang w:val="en-US"/>
+        </w:rPr>
+        <w:t>- If you offer him more money than he’s getting from our competitor I’m sure he’ll buy it.</w:t>
+      </w:r>
+    </w:p>
+    <w:p>
+      <w:pPr>
+        <w:rPr>
+          <w:rFonts w:ascii="Arial Narrow" w:hAnsi="Arial Narrow" w:cs="Arial Narrow"/>
+          <w:sz w:val="32"/>
+          <w:szCs w:val="32"/>
+          <w:lang w:val="en-US"/>
+        </w:rPr>
+      </w:pPr>
+      <w:r>
+        <w:rPr>
+          <w:rFonts w:ascii="Arial Narrow" w:hAnsi="Arial Narrow" w:cs="Arial Narrow"/>
+          <w:sz w:val="32"/>
+          <w:szCs w:val="32"/>
+          <w:lang w:val="en-US"/>
+        </w:rPr>
+        <w:t>- Don’t worry, I’</w:t>
+      </w:r>
+      <w:r>
+        <w:rPr>
+          <w:rFonts w:ascii="Arial Narrow" w:hAnsi="Arial Narrow" w:cs="Arial Narrow"/>
+          <w:sz w:val="32"/>
+          <w:szCs w:val="32"/>
+          <w:lang w:val="en-US"/>
+        </w:rPr>
+        <w:t>ll get …</w:t>
+      </w:r>
+      <w:r>
+        <w:rPr>
+          <w:rFonts w:ascii="Arial Narrow" w:hAnsi="Arial Narrow" w:cs="Arial Narrow"/>
+          <w:sz w:val="32"/>
+          <w:szCs w:val="32"/>
+          <w:lang w:val="en-US"/>
+        </w:rPr>
+        <w:t>round</w:t>
+      </w:r>
+      <w:r>
+        <w:rPr>
+          <w:rFonts w:ascii="Arial Narrow" w:hAnsi="Arial Narrow" w:cs="Arial Narrow"/>
+          <w:sz w:val="32"/>
+          <w:szCs w:val="32"/>
+          <w:lang w:val="en-US"/>
+        </w:rPr>
+        <w:t>……………………..</w:t>
+      </w:r>
+      <w:r>
+        <w:rPr>
+          <w:rFonts w:ascii="Arial Narrow" w:hAnsi="Arial Narrow" w:cs="Arial Narrow"/>
+          <w:sz w:val="32"/>
+          <w:szCs w:val="32"/>
+          <w:lang w:val="en-US"/>
+        </w:rPr>
+        <w:t xml:space="preserve"> him.</w:t>
+      </w:r>
+    </w:p>
+    <w:p>
+      <w:pPr>
+        <w:rPr>
+          <w:rFonts w:ascii="Arial Narrow" w:hAnsi="Arial Narrow" w:cs="Arial Narrow"/>
+          <w:sz w:val="32"/>
+          <w:szCs w:val="32"/>
+          <w:lang w:val="en-US"/>
+        </w:rPr>
+      </w:pPr>
+    </w:p>
+    <w:p>
+      <w:pPr>
+        <w:autoSpaceDE w:val="0"/>
+        <w:autoSpaceDN w:val="0"/>
+        <w:adjustRightInd w:val="0"/>
+        <w:spacing w:after="0" w:line="240" w:lineRule="auto"/>
+        <w:rPr>
+          <w:rFonts w:ascii="Arial Narrow" w:hAnsi="Arial Narrow" w:cs="Arial Narrow"/>
+          <w:sz w:val="32"/>
+          <w:szCs w:val="32"/>
+          <w:lang w:val="en-US"/>
+        </w:rPr>
+      </w:pPr>
+      <w:r>
+        <w:rPr>
+          <w:rFonts w:ascii="Arial Narrow" w:hAnsi="Arial Narrow" w:cs="Arial Narrow"/>
+          <w:sz w:val="32"/>
+          <w:szCs w:val="32"/>
+          <w:lang w:val="en-US"/>
+        </w:rPr>
+        <w:t xml:space="preserve">I’ve heard the manager is going </w:t>
+      </w:r>
+      <w:r>
+        <w:rPr>
+          <w:rFonts w:ascii="Arial Narrow" w:hAnsi="Arial Narrow" w:cs="Arial Narrow"/>
+          <w:sz w:val="32"/>
+          <w:szCs w:val="32"/>
+          <w:lang w:val="en-US"/>
+        </w:rPr>
+        <w:t>to …</w:t>
+      </w:r>
+      <w:r>
+        <w:rPr>
+          <w:rFonts w:ascii="Arial Narrow" w:hAnsi="Arial Narrow" w:cs="Arial Narrow"/>
+          <w:sz w:val="32"/>
+          <w:szCs w:val="32"/>
+          <w:lang w:val="en-US"/>
+        </w:rPr>
+        <w:t>take</w:t>
+      </w:r>
+      <w:r>
+        <w:rPr>
+          <w:rFonts w:ascii="Arial Narrow" w:hAnsi="Arial Narrow" w:cs="Arial Narrow"/>
+          <w:sz w:val="32"/>
+          <w:szCs w:val="32"/>
+          <w:lang w:val="en-US"/>
+        </w:rPr>
+        <w:t>…………………</w:t>
+      </w:r>
+      <w:r>
+        <w:rPr>
+          <w:rFonts w:ascii="Arial Narrow" w:hAnsi="Arial Narrow" w:cs="Arial Narrow"/>
+          <w:sz w:val="32"/>
+          <w:szCs w:val="32"/>
+          <w:lang w:val="en-US"/>
+        </w:rPr>
+        <w:t xml:space="preserve"> a back seat.</w:t>
+      </w:r>
+    </w:p>
+    <w:p>
+      <w:pPr>
+        <w:rPr>
+          <w:rFonts w:ascii="Arial Narrow" w:hAnsi="Arial Narrow" w:cs="Arial Narrow"/>
+          <w:sz w:val="32"/>
+          <w:szCs w:val="32"/>
+          <w:lang w:val="en-US"/>
+        </w:rPr>
+      </w:pPr>
+      <w:r>
+        <w:rPr>
+          <w:rFonts w:ascii="Arial Narrow" w:hAnsi="Arial Narrow" w:cs="Arial Narrow"/>
+          <w:sz w:val="32"/>
+          <w:szCs w:val="32"/>
+          <w:lang w:val="en-US"/>
+        </w:rPr>
+        <w:t>- Really? So who are they going to hand over to?</w:t>
+      </w:r>
+    </w:p>
+    <w:p>
+      <w:pPr>
+        <w:rPr>
+          <w:rFonts w:ascii="Arial Narrow" w:hAnsi="Arial Narrow" w:cs="Arial Narrow"/>
+          <w:sz w:val="32"/>
+          <w:szCs w:val="32"/>
+          <w:lang w:val="en-US"/>
+        </w:rPr>
+      </w:pPr>
+    </w:p>
+    <w:p>
+      <w:pPr>
+        <w:autoSpaceDE w:val="0"/>
+        <w:autoSpaceDN w:val="0"/>
+        <w:adjustRightInd w:val="0"/>
+        <w:spacing w:after="0" w:line="240" w:lineRule="auto"/>
+        <w:rPr>
+          <w:rFonts w:ascii="Arial Narrow" w:hAnsi="Arial Narrow" w:cs="Arial Narrow"/>
+          <w:sz w:val="32"/>
+          <w:szCs w:val="32"/>
+          <w:lang w:val="en-US"/>
+        </w:rPr>
+      </w:pPr>
+      <w:r>
+        <w:rPr>
+          <w:rFonts w:ascii="Arial Narrow" w:hAnsi="Arial Narrow" w:cs="Arial Narrow"/>
+          <w:sz w:val="32"/>
+          <w:szCs w:val="32"/>
+          <w:lang w:val="en-US"/>
+        </w:rPr>
+        <w:t>I've heard</w:t>
+      </w:r>
+      <w:r>
+        <w:rPr>
+          <w:rFonts w:ascii="Arial Narrow" w:hAnsi="Arial Narrow" w:cs="Arial Narrow"/>
+          <w:sz w:val="32"/>
+          <w:szCs w:val="32"/>
+          <w:lang w:val="en-US"/>
+        </w:rPr>
+        <w:t xml:space="preserve"> Mr. X is going to take the …</w:t>
+      </w:r>
+      <w:r>
+        <w:rPr>
+          <w:rFonts w:ascii="Arial Narrow" w:hAnsi="Arial Narrow" w:cs="Arial Narrow"/>
+          <w:sz w:val="32"/>
+          <w:szCs w:val="32"/>
+          <w:lang w:val="en-US"/>
+        </w:rPr>
+        <w:t>head</w:t>
+      </w:r>
+      <w:r>
+        <w:rPr>
+          <w:rFonts w:ascii="Arial Narrow" w:hAnsi="Arial Narrow" w:cs="Arial Narrow"/>
+          <w:sz w:val="32"/>
+          <w:szCs w:val="32"/>
+          <w:lang w:val="en-US"/>
+        </w:rPr>
+        <w:t>………………….</w:t>
+      </w:r>
+      <w:r>
+        <w:rPr>
+          <w:rFonts w:ascii="Arial Narrow" w:hAnsi="Arial Narrow" w:cs="Arial Narrow"/>
+          <w:sz w:val="32"/>
+          <w:szCs w:val="32"/>
+          <w:lang w:val="en-US"/>
+        </w:rPr>
+        <w:t xml:space="preserve"> of the sales department.</w:t>
+      </w:r>
+    </w:p>
+    <w:p>
+      <w:pPr>
+        <w:autoSpaceDE w:val="0"/>
+        <w:autoSpaceDN w:val="0"/>
+        <w:adjustRightInd w:val="0"/>
+        <w:spacing w:after="0" w:line="240" w:lineRule="auto"/>
+        <w:rPr>
+          <w:rFonts w:ascii="Arial Narrow" w:hAnsi="Arial Narrow" w:cs="Arial Narrow"/>
+          <w:sz w:val="32"/>
+          <w:szCs w:val="32"/>
+          <w:lang w:val="en-US"/>
+        </w:rPr>
+      </w:pPr>
+      <w:r>
+        <w:rPr>
+          <w:rFonts w:ascii="Arial Narrow" w:hAnsi="Arial Narrow" w:cs="Arial Narrow"/>
+          <w:sz w:val="32"/>
+          <w:szCs w:val="32"/>
+          <w:lang w:val="en-US"/>
+        </w:rPr>
+        <w:t>- Oh, he’s a very compe</w:t>
+      </w:r>
+      <w:r>
+        <w:rPr>
+          <w:rFonts w:ascii="Arial Narrow" w:hAnsi="Arial Narrow" w:cs="Arial Narrow"/>
+          <w:sz w:val="32"/>
+          <w:szCs w:val="32"/>
+          <w:lang w:val="en-US"/>
+        </w:rPr>
+        <w:t>tent person and everybody …</w:t>
+      </w:r>
+      <w:r>
+        <w:rPr>
+          <w:rFonts w:ascii="Arial Narrow" w:hAnsi="Arial Narrow" w:cs="Arial Narrow"/>
+          <w:sz w:val="32"/>
+          <w:szCs w:val="32"/>
+          <w:lang w:val="en-US"/>
+        </w:rPr>
+        <w:t>look</w:t>
+      </w:r>
+      <w:r>
+        <w:rPr>
+          <w:rFonts w:ascii="Arial Narrow" w:hAnsi="Arial Narrow" w:cs="Arial Narrow"/>
+          <w:sz w:val="32"/>
+          <w:szCs w:val="32"/>
+          <w:lang w:val="en-US"/>
+        </w:rPr>
+        <w:t>…………………..up to him. The company will soon pull …</w:t>
+      </w:r>
+      <w:r>
+        <w:rPr>
+          <w:rFonts w:ascii="Arial Narrow" w:hAnsi="Arial Narrow" w:cs="Arial Narrow"/>
+          <w:sz w:val="32"/>
+          <w:szCs w:val="32"/>
+          <w:lang w:val="en-US"/>
+        </w:rPr>
+        <w:t>round</w:t>
+      </w:r>
+      <w:r>
+        <w:rPr>
+          <w:rFonts w:ascii="Arial Narrow" w:hAnsi="Arial Narrow" w:cs="Arial Narrow"/>
+          <w:sz w:val="32"/>
+          <w:szCs w:val="32"/>
+          <w:lang w:val="en-US"/>
+        </w:rPr>
+        <w:t>…………………..</w:t>
+      </w:r>
+      <w:r>
+        <w:rPr>
+          <w:rFonts w:ascii="Arial Narrow" w:hAnsi="Arial Narrow" w:cs="Arial Narrow"/>
+          <w:sz w:val="32"/>
+          <w:szCs w:val="32"/>
+          <w:lang w:val="en-US"/>
+        </w:rPr>
+        <w:t xml:space="preserve"> once he is at the head of this department</w:t>
+      </w:r>
+    </w:p>
+    <w:p>
+      <w:pPr>
+        <w:autoSpaceDE w:val="0"/>
+        <w:autoSpaceDN w:val="0"/>
+        <w:adjustRightInd w:val="0"/>
+        <w:spacing w:after="0" w:line="240" w:lineRule="auto"/>
+        <w:rPr>
+          <w:rFonts w:ascii="Arial Narrow" w:hAnsi="Arial Narrow" w:cs="Arial Narrow"/>
+          <w:sz w:val="32"/>
+          <w:szCs w:val="32"/>
+          <w:lang w:val="en-US"/>
+        </w:rPr>
+      </w:pPr>
+    </w:p>
+    <w:p>
+      <w:pPr>
+        <w:autoSpaceDE w:val="0"/>
+        <w:autoSpaceDN w:val="0"/>
+        <w:adjustRightInd w:val="0"/>
+        <w:spacing w:after="0" w:line="240" w:lineRule="auto"/>
+        <w:rPr>
+          <w:rFonts w:ascii="Arial Narrow" w:hAnsi="Arial Narrow" w:cs="Arial Narrow"/>
+          <w:sz w:val="32"/>
+          <w:szCs w:val="32"/>
+          <w:lang w:val="en-US"/>
+        </w:rPr>
+      </w:pPr>
+    </w:p>
+    <w:p>
+      <w:pPr>
+        <w:autoSpaceDE w:val="0"/>
+        <w:autoSpaceDN w:val="0"/>
+        <w:adjustRightInd w:val="0"/>
+        <w:spacing w:after="0" w:line="240" w:lineRule="auto"/>
+        <w:rPr>
+          <w:rFonts w:ascii="Arial Narrow" w:hAnsi="Arial Narrow" w:cs="Arial Narrow"/>
+          <w:b/>
+          <w:sz w:val="32"/>
+          <w:szCs w:val="32"/>
+          <w:lang w:val="en-US"/>
+        </w:rPr>
+      </w:pPr>
+      <w:r>
+        <w:rPr>
+          <w:rFonts w:ascii="Arial Narrow" w:hAnsi="Arial Narrow" w:cs="Arial Narrow"/>
+          <w:b/>
+          <w:sz w:val="32"/>
+          <w:szCs w:val="32"/>
+          <w:lang w:val="en-US"/>
+        </w:rPr>
+        <w:t>turns, dish , straw</w:t>
+      </w:r>
+    </w:p>
+    <w:p>
+      <w:pPr>
+        <w:rPr>
+          <w:rFonts w:ascii="Arial Narrow" w:hAnsi="Arial Narrow" w:cs="Arial Narrow"/>
+          <w:sz w:val="32"/>
+          <w:szCs w:val="32"/>
+          <w:lang w:val="en-US"/>
+        </w:rPr>
+      </w:pPr>
+    </w:p>
+    <w:p>
+      <w:pPr>
+        <w:rPr>
+          <w:rFonts w:ascii="Arial Narrow" w:hAnsi="Arial Narrow" w:cs="Arial Narrow"/>
+          <w:sz w:val="32"/>
+          <w:szCs w:val="32"/>
+          <w:lang w:val="en-US"/>
+        </w:rPr>
+      </w:pPr>
+      <w:r>
+        <w:rPr>
+          <w:rFonts w:ascii="Arial Narrow" w:hAnsi="Arial Narrow" w:cs="Arial Narrow"/>
+          <w:sz w:val="32"/>
+          <w:szCs w:val="32"/>
+          <w:lang w:val="en-US"/>
+        </w:rPr>
+        <w:t>We have to take ……</w:t>
+      </w:r>
+      <w:r>
+        <w:rPr>
+          <w:rFonts w:ascii="Arial Narrow" w:hAnsi="Arial Narrow" w:cs="Arial Narrow"/>
+          <w:sz w:val="32"/>
+          <w:szCs w:val="32"/>
+          <w:lang w:val="en-US"/>
+        </w:rPr>
+        <w:t>turns</w:t>
+      </w:r>
+      <w:r>
+        <w:rPr>
+          <w:rFonts w:ascii="Arial Narrow" w:hAnsi="Arial Narrow" w:cs="Arial Narrow"/>
+          <w:sz w:val="32"/>
+          <w:szCs w:val="32"/>
+          <w:lang w:val="en-US"/>
+        </w:rPr>
+        <w:t>………………..</w:t>
+      </w:r>
+      <w:r>
+        <w:rPr>
+          <w:rFonts w:ascii="Arial Narrow" w:hAnsi="Arial Narrow" w:cs="Arial Narrow"/>
+          <w:sz w:val="32"/>
+          <w:szCs w:val="32"/>
+          <w:lang w:val="en-US"/>
+        </w:rPr>
+        <w:t>. We can’t do it simultaneously</w:t>
+      </w:r>
+    </w:p>
+    <w:p>
+      <w:pPr>
+        <w:rPr>
+          <w:rFonts w:ascii="Arial Narrow" w:hAnsi="Arial Narrow" w:cs="Arial Narrow"/>
+          <w:sz w:val="32"/>
+          <w:szCs w:val="32"/>
+          <w:lang w:val="en-US"/>
+        </w:rPr>
+      </w:pPr>
+    </w:p>
+    <w:p>
+      <w:pPr>
+        <w:autoSpaceDE w:val="0"/>
+        <w:autoSpaceDN w:val="0"/>
+        <w:adjustRightInd w:val="0"/>
+        <w:spacing w:after="0" w:line="240" w:lineRule="auto"/>
+        <w:rPr>
+          <w:rFonts w:ascii="Arial Narrow" w:hAnsi="Arial Narrow" w:cs="Arial Narrow"/>
+          <w:sz w:val="32"/>
+          <w:szCs w:val="32"/>
+          <w:lang w:val="en-US"/>
+        </w:rPr>
+      </w:pPr>
+      <w:r>
+        <w:rPr>
+          <w:rFonts w:ascii="Arial Narrow" w:hAnsi="Arial Narrow" w:cs="Arial Narrow"/>
+          <w:sz w:val="32"/>
+          <w:szCs w:val="32"/>
+          <w:lang w:val="en-US"/>
+        </w:rPr>
+        <w:t>- He told me off for taking more than 2 hours for lunch. It’</w:t>
+      </w:r>
+      <w:r>
+        <w:rPr>
+          <w:rFonts w:ascii="Arial Narrow" w:hAnsi="Arial Narrow" w:cs="Arial Narrow"/>
+          <w:sz w:val="32"/>
+          <w:szCs w:val="32"/>
+          <w:lang w:val="en-US"/>
+        </w:rPr>
+        <w:t>s the last …</w:t>
+      </w:r>
+      <w:r>
+        <w:rPr>
+          <w:rFonts w:ascii="Arial Narrow" w:hAnsi="Arial Narrow" w:cs="Arial Narrow"/>
+          <w:sz w:val="32"/>
+          <w:szCs w:val="32"/>
+          <w:lang w:val="en-US"/>
+        </w:rPr>
+        <w:t>straw</w:t>
+      </w:r>
+      <w:r>
+        <w:rPr>
+          <w:rFonts w:ascii="Arial Narrow" w:hAnsi="Arial Narrow" w:cs="Arial Narrow"/>
+          <w:sz w:val="32"/>
+          <w:szCs w:val="32"/>
+          <w:lang w:val="en-US"/>
+        </w:rPr>
+        <w:t>…………………….</w:t>
+      </w:r>
+      <w:r>
+        <w:rPr>
+          <w:rFonts w:ascii="Arial Narrow" w:hAnsi="Arial Narrow" w:cs="Arial Narrow"/>
+          <w:sz w:val="32"/>
+          <w:szCs w:val="32"/>
+          <w:lang w:val="en-US"/>
+        </w:rPr>
+        <w:t>!</w:t>
+      </w:r>
+    </w:p>
+    <w:p>
+      <w:pPr>
+        <w:rPr>
+          <w:rFonts w:ascii="Arial Narrow" w:hAnsi="Arial Narrow" w:cs="Arial Narrow"/>
+          <w:sz w:val="32"/>
+          <w:szCs w:val="32"/>
+          <w:lang w:val="en-US"/>
+        </w:rPr>
+      </w:pPr>
+      <w:r>
+        <w:rPr>
+          <w:rFonts w:ascii="Arial Narrow" w:hAnsi="Arial Narrow" w:cs="Arial Narrow"/>
+          <w:sz w:val="32"/>
+          <w:szCs w:val="32"/>
+          <w:lang w:val="en-US"/>
+        </w:rPr>
+        <w:t>- Why don’</w:t>
+      </w:r>
+      <w:r>
+        <w:rPr>
+          <w:rFonts w:ascii="Arial Narrow" w:hAnsi="Arial Narrow" w:cs="Arial Narrow"/>
+          <w:sz w:val="32"/>
+          <w:szCs w:val="32"/>
+          <w:lang w:val="en-US"/>
+        </w:rPr>
+        <w:t>t you just …</w:t>
+      </w:r>
+      <w:r>
+        <w:rPr>
+          <w:rFonts w:ascii="Arial Narrow" w:hAnsi="Arial Narrow" w:cs="Arial Narrow"/>
+          <w:sz w:val="32"/>
+          <w:szCs w:val="32"/>
+          <w:lang w:val="en-US"/>
+        </w:rPr>
+        <w:t>dish</w:t>
+      </w:r>
+      <w:r>
+        <w:rPr>
+          <w:rFonts w:ascii="Arial Narrow" w:hAnsi="Arial Narrow" w:cs="Arial Narrow"/>
+          <w:sz w:val="32"/>
+          <w:szCs w:val="32"/>
+          <w:lang w:val="en-US"/>
+        </w:rPr>
+        <w:t>………………………</w:t>
+      </w:r>
+      <w:r>
+        <w:rPr>
+          <w:rFonts w:ascii="Arial Narrow" w:hAnsi="Arial Narrow" w:cs="Arial Narrow"/>
+          <w:sz w:val="32"/>
+          <w:szCs w:val="32"/>
+          <w:lang w:val="en-US"/>
+        </w:rPr>
+        <w:t xml:space="preserve"> it out?</w:t>
+      </w:r>
+    </w:p>
+    <w:p>
+      <w:pPr>
+        <w:rPr>
+          <w:rFonts w:ascii="Arial Narrow" w:hAnsi="Arial Narrow" w:cs="Arial Narrow"/>
+          <w:sz w:val="32"/>
+          <w:szCs w:val="32"/>
+          <w:lang w:val="en-US"/>
+        </w:rPr>
+      </w:pPr>
+    </w:p>
+    <w:p>
+      <w:pPr>
+        <w:autoSpaceDE w:val="0"/>
+        <w:autoSpaceDN w:val="0"/>
+        <w:adjustRightInd w:val="0"/>
+        <w:spacing w:after="0" w:line="240" w:lineRule="auto"/>
+        <w:rPr>
+          <w:rFonts w:ascii="Arial Narrow" w:hAnsi="Arial Narrow" w:cs="Arial Narrow"/>
+          <w:b/>
+          <w:sz w:val="32"/>
+          <w:szCs w:val="32"/>
+          <w:lang w:val="en-US"/>
+        </w:rPr>
+      </w:pPr>
+      <w:r>
+        <w:rPr>
+          <w:rFonts w:ascii="Arial Narrow" w:hAnsi="Arial Narrow" w:cs="Arial Narrow"/>
+          <w:b/>
+          <w:sz w:val="32"/>
+          <w:szCs w:val="32"/>
+          <w:lang w:val="en-US"/>
+        </w:rPr>
+        <w:t xml:space="preserve">pick, snap , put, </w:t>
+      </w:r>
+    </w:p>
+    <w:p>
+      <w:pPr>
+        <w:autoSpaceDE w:val="0"/>
+        <w:autoSpaceDN w:val="0"/>
+        <w:adjustRightInd w:val="0"/>
+        <w:spacing w:after="0" w:line="240" w:lineRule="auto"/>
+        <w:rPr>
+          <w:rFonts w:ascii="Arial Narrow" w:hAnsi="Arial Narrow" w:cs="Arial Narrow"/>
+          <w:sz w:val="32"/>
+          <w:szCs w:val="32"/>
+          <w:lang w:val="en-US"/>
+        </w:rPr>
+      </w:pPr>
+    </w:p>
+    <w:p>
+      <w:pPr>
+        <w:autoSpaceDE w:val="0"/>
+        <w:autoSpaceDN w:val="0"/>
+        <w:adjustRightInd w:val="0"/>
+        <w:spacing w:after="0" w:line="240" w:lineRule="auto"/>
+        <w:rPr>
+          <w:rFonts w:ascii="Arial Narrow" w:hAnsi="Arial Narrow" w:cs="Arial Narrow"/>
+          <w:sz w:val="32"/>
+          <w:szCs w:val="32"/>
+          <w:lang w:val="en-US"/>
+        </w:rPr>
+      </w:pPr>
+      <w:r>
+        <w:rPr>
+          <w:rFonts w:ascii="Arial Narrow" w:hAnsi="Arial Narrow" w:cs="Arial Narrow"/>
+          <w:sz w:val="32"/>
+          <w:szCs w:val="32"/>
+          <w:lang w:val="en-US"/>
+        </w:rPr>
+        <w:t>- She says I’</w:t>
+      </w:r>
+      <w:r>
+        <w:rPr>
+          <w:rFonts w:ascii="Arial Narrow" w:hAnsi="Arial Narrow" w:cs="Arial Narrow"/>
+          <w:sz w:val="32"/>
+          <w:szCs w:val="32"/>
+          <w:lang w:val="en-US"/>
+        </w:rPr>
+        <w:t>m constantly …</w:t>
+      </w:r>
+      <w:r>
+        <w:rPr>
+          <w:rFonts w:ascii="Arial Narrow" w:hAnsi="Arial Narrow" w:cs="Arial Narrow"/>
+          <w:sz w:val="32"/>
+          <w:szCs w:val="32"/>
+          <w:lang w:val="en-US"/>
+        </w:rPr>
+        <w:t>picking</w:t>
+      </w:r>
+      <w:r>
+        <w:rPr>
+          <w:rFonts w:ascii="Arial Narrow" w:hAnsi="Arial Narrow" w:cs="Arial Narrow"/>
+          <w:sz w:val="32"/>
+          <w:szCs w:val="32"/>
+          <w:lang w:val="en-US"/>
+        </w:rPr>
+        <w:t>………………………………</w:t>
+      </w:r>
+      <w:r>
+        <w:rPr>
+          <w:rFonts w:ascii="Arial Narrow" w:hAnsi="Arial Narrow" w:cs="Arial Narrow"/>
+          <w:sz w:val="32"/>
+          <w:szCs w:val="32"/>
+          <w:lang w:val="en-US"/>
+        </w:rPr>
+        <w:t xml:space="preserve"> on her!</w:t>
+      </w:r>
+    </w:p>
+    <w:p>
+      <w:pPr>
+        <w:autoSpaceDE w:val="0"/>
+        <w:autoSpaceDN w:val="0"/>
+        <w:adjustRightInd w:val="0"/>
+        <w:spacing w:after="0" w:line="240" w:lineRule="auto"/>
+        <w:rPr>
+          <w:rFonts w:ascii="Arial Narrow" w:hAnsi="Arial Narrow" w:cs="Arial Narrow"/>
+          <w:sz w:val="32"/>
+          <w:szCs w:val="32"/>
+          <w:lang w:val="en-US"/>
+        </w:rPr>
+      </w:pPr>
+      <w:r>
+        <w:rPr>
+          <w:rFonts w:ascii="Arial Narrow" w:hAnsi="Arial Narrow" w:cs="Arial Narrow"/>
+          <w:sz w:val="32"/>
+          <w:szCs w:val="32"/>
+          <w:lang w:val="en-US"/>
+        </w:rPr>
+        <w:t>- I’ve told you you’ve got to handle her with kid gloves. How are you going to calm</w:t>
+      </w:r>
+    </w:p>
+    <w:p>
+      <w:pPr>
+        <w:rPr>
+          <w:rFonts w:ascii="Arial Narrow" w:hAnsi="Arial Narrow" w:cs="Arial Narrow"/>
+          <w:sz w:val="32"/>
+          <w:szCs w:val="32"/>
+          <w:lang w:val="en-US"/>
+        </w:rPr>
+      </w:pPr>
+      <w:r>
+        <w:rPr>
+          <w:rFonts w:ascii="Arial Narrow" w:hAnsi="Arial Narrow" w:cs="Arial Narrow"/>
+          <w:sz w:val="32"/>
+          <w:szCs w:val="32"/>
+          <w:lang w:val="en-US"/>
+        </w:rPr>
+        <w:t>things down now?</w:t>
+      </w:r>
+    </w:p>
+    <w:p>
+      <w:pPr>
+        <w:rPr>
+          <w:rFonts w:ascii="Arial Narrow" w:hAnsi="Arial Narrow" w:cs="Arial Narrow"/>
+          <w:sz w:val="32"/>
+          <w:szCs w:val="32"/>
+          <w:lang w:val="en-US"/>
+        </w:rPr>
+      </w:pPr>
+    </w:p>
+    <w:p>
+      <w:pPr>
+        <w:autoSpaceDE w:val="0"/>
+        <w:autoSpaceDN w:val="0"/>
+        <w:adjustRightInd w:val="0"/>
+        <w:spacing w:after="0" w:line="240" w:lineRule="auto"/>
+        <w:rPr>
+          <w:rFonts w:ascii="Arial Narrow" w:hAnsi="Arial Narrow" w:cs="Arial Narrow"/>
+          <w:sz w:val="32"/>
+          <w:szCs w:val="32"/>
+          <w:lang w:val="en-US"/>
+        </w:rPr>
+      </w:pPr>
+      <w:r>
+        <w:rPr>
+          <w:rFonts w:ascii="Arial Narrow" w:hAnsi="Arial Narrow" w:cs="Arial Narrow"/>
+          <w:sz w:val="32"/>
+          <w:szCs w:val="32"/>
+          <w:lang w:val="en-US"/>
+        </w:rPr>
+        <w:t>- I said I would …</w:t>
+      </w:r>
+      <w:r>
+        <w:rPr>
+          <w:rFonts w:ascii="Arial Narrow" w:hAnsi="Arial Narrow" w:cs="Arial Narrow"/>
+          <w:sz w:val="32"/>
+          <w:szCs w:val="32"/>
+          <w:lang w:val="en-US"/>
+        </w:rPr>
+        <w:t>put</w:t>
+      </w:r>
+      <w:r>
+        <w:rPr>
+          <w:rFonts w:ascii="Arial Narrow" w:hAnsi="Arial Narrow" w:cs="Arial Narrow"/>
+          <w:sz w:val="32"/>
+          <w:szCs w:val="32"/>
+          <w:lang w:val="en-US"/>
+        </w:rPr>
+        <w:t>…………………….</w:t>
+      </w:r>
+      <w:r>
+        <w:rPr>
+          <w:rFonts w:ascii="Arial Narrow" w:hAnsi="Arial Narrow" w:cs="Arial Narrow"/>
+          <w:sz w:val="32"/>
+          <w:szCs w:val="32"/>
+          <w:lang w:val="en-US"/>
+        </w:rPr>
+        <w:t xml:space="preserve"> in for a</w:t>
+      </w:r>
+      <w:r>
+        <w:rPr>
+          <w:rFonts w:ascii="Arial Narrow" w:hAnsi="Arial Narrow" w:cs="Arial Narrow"/>
+          <w:sz w:val="32"/>
+          <w:szCs w:val="32"/>
+          <w:lang w:val="en-US"/>
+        </w:rPr>
+        <w:t xml:space="preserve"> rise and he practically …</w:t>
+      </w:r>
+      <w:r>
+        <w:rPr>
+          <w:rFonts w:ascii="Arial Narrow" w:hAnsi="Arial Narrow" w:cs="Arial Narrow"/>
+          <w:sz w:val="32"/>
+          <w:szCs w:val="32"/>
+          <w:lang w:val="en-US"/>
+        </w:rPr>
+        <w:t>snap</w:t>
+      </w:r>
       <w:bookmarkStart w:id="0" w:name="_GoBack"/>
       <w:bookmarkEnd w:id="0"/>
       <w:r>
@@ -1619,1247 +2931,7 @@
           <w:szCs w:val="32"/>
           <w:lang w:val="en-US"/>
         </w:rPr>
-        <w:t xml:space="preserve">……………………. in circles </w:t>
-      </w:r>
-      <w:r>
-        <w:rPr>
-          <w:rFonts w:ascii="Arial Narrow" w:hAnsi="Arial Narrow" w:cs="Arial Narrow"/>
-          <w:sz w:val="32"/>
-          <w:szCs w:val="32"/>
-          <w:lang w:val="en-US"/>
-        </w:rPr>
-        <w:t>without getting anywhere.</w:t>
-      </w:r>
-    </w:p>
-    <w:p>
-      <w:pPr>
-        <w:rPr>
-          <w:rFonts w:ascii="Arial Narrow" w:hAnsi="Arial Narrow" w:cs="Arial Narrow"/>
-          <w:sz w:val="32"/>
-          <w:szCs w:val="32"/>
-          <w:lang w:val="en-US"/>
-        </w:rPr>
-      </w:pPr>
-    </w:p>
-    <w:p>
-      <w:pPr>
-        <w:rPr>
-          <w:rFonts w:ascii="Arial Narrow" w:hAnsi="Arial Narrow" w:cs="Arial Narrow"/>
-          <w:sz w:val="32"/>
-          <w:szCs w:val="32"/>
-          <w:lang w:val="en-US"/>
-        </w:rPr>
-      </w:pPr>
-      <w:r>
-        <w:rPr>
-          <w:rFonts w:ascii="Arial Narrow" w:hAnsi="Arial Narrow" w:cs="Arial Narrow"/>
-          <w:sz w:val="32"/>
-          <w:szCs w:val="32"/>
-          <w:lang w:val="en-US"/>
-        </w:rPr>
-        <w:t>After five years,</w:t>
-      </w:r>
-      <w:r>
-        <w:rPr>
-          <w:rFonts w:ascii="Arial Narrow" w:hAnsi="Arial Narrow" w:cs="Arial Narrow"/>
-          <w:sz w:val="32"/>
-          <w:szCs w:val="32"/>
-          <w:lang w:val="en-US"/>
-        </w:rPr>
-        <w:t xml:space="preserve"> he decided to …</w:t>
-      </w:r>
-      <w:r>
-        <w:rPr>
-          <w:rFonts w:ascii="Arial Narrow" w:hAnsi="Arial Narrow" w:cs="Arial Narrow"/>
-          <w:sz w:val="32"/>
-          <w:szCs w:val="32"/>
-          <w:lang w:val="en-US"/>
-        </w:rPr>
-        <w:t>sign</w:t>
-      </w:r>
-      <w:r>
-        <w:rPr>
-          <w:rFonts w:ascii="Arial Narrow" w:hAnsi="Arial Narrow" w:cs="Arial Narrow"/>
-          <w:sz w:val="32"/>
-          <w:szCs w:val="32"/>
-          <w:lang w:val="en-US"/>
-        </w:rPr>
-        <w:t>…………………. off and sta</w:t>
-      </w:r>
-      <w:r>
-        <w:rPr>
-          <w:rFonts w:ascii="Arial Narrow" w:hAnsi="Arial Narrow" w:cs="Arial Narrow"/>
-          <w:sz w:val="32"/>
-          <w:szCs w:val="32"/>
-          <w:lang w:val="en-US"/>
-        </w:rPr>
-        <w:t>rt up his own business.</w:t>
-      </w:r>
-    </w:p>
-    <w:p>
-      <w:pPr>
-        <w:rPr>
-          <w:rFonts w:ascii="Arial Narrow" w:hAnsi="Arial Narrow" w:cs="Arial Narrow"/>
-          <w:sz w:val="32"/>
-          <w:szCs w:val="32"/>
-          <w:lang w:val="en-US"/>
-        </w:rPr>
-      </w:pPr>
-    </w:p>
-    <w:p>
-      <w:pPr>
-        <w:rPr>
-          <w:rFonts w:ascii="Arial Narrow" w:hAnsi="Arial Narrow" w:cs="Arial Narrow"/>
-          <w:sz w:val="32"/>
-          <w:szCs w:val="32"/>
-          <w:lang w:val="en-US"/>
-        </w:rPr>
-      </w:pPr>
-      <w:r>
-        <w:rPr>
-          <w:rFonts w:ascii="Arial Narrow" w:hAnsi="Arial Narrow" w:cs="Arial Narrow"/>
-          <w:sz w:val="32"/>
-          <w:szCs w:val="32"/>
-          <w:lang w:val="en-US"/>
-        </w:rPr>
-        <w:t>I'm happy to …</w:t>
-      </w:r>
-      <w:r>
-        <w:rPr>
-          <w:rFonts w:ascii="Arial Narrow" w:hAnsi="Arial Narrow" w:cs="Arial Narrow"/>
-          <w:sz w:val="32"/>
-          <w:szCs w:val="32"/>
-          <w:lang w:val="en-US"/>
-        </w:rPr>
-        <w:t>team</w:t>
-      </w:r>
-      <w:r>
-        <w:rPr>
-          <w:rFonts w:ascii="Arial Narrow" w:hAnsi="Arial Narrow" w:cs="Arial Narrow"/>
-          <w:sz w:val="32"/>
-          <w:szCs w:val="32"/>
-          <w:lang w:val="en-US"/>
-        </w:rPr>
         <w:t>………………….</w:t>
-      </w:r>
-      <w:r>
-        <w:rPr>
-          <w:rFonts w:ascii="Arial Narrow" w:hAnsi="Arial Narrow" w:cs="Arial Narrow"/>
-          <w:sz w:val="32"/>
-          <w:szCs w:val="32"/>
-          <w:lang w:val="en-US"/>
-        </w:rPr>
-        <w:t xml:space="preserve"> up with such excellent workers</w:t>
-      </w:r>
-    </w:p>
-    <w:p>
-      <w:pPr>
-        <w:rPr>
-          <w:rFonts w:ascii="Arial Narrow" w:hAnsi="Arial Narrow" w:cs="Arial Narrow"/>
-          <w:sz w:val="32"/>
-          <w:szCs w:val="32"/>
-          <w:lang w:val="en-US"/>
-        </w:rPr>
-      </w:pPr>
-    </w:p>
-    <w:p>
-      <w:pPr>
-        <w:autoSpaceDE w:val="0"/>
-        <w:autoSpaceDN w:val="0"/>
-        <w:adjustRightInd w:val="0"/>
-        <w:spacing w:after="0" w:line="240" w:lineRule="auto"/>
-        <w:rPr>
-          <w:rFonts w:ascii="Arial Narrow" w:hAnsi="Arial Narrow" w:cs="Arial Narrow"/>
-          <w:b/>
-          <w:sz w:val="32"/>
-          <w:szCs w:val="32"/>
-          <w:lang w:val="en-US"/>
-        </w:rPr>
-      </w:pPr>
-      <w:r>
-        <w:rPr>
-          <w:rFonts w:ascii="Arial Narrow" w:hAnsi="Arial Narrow" w:cs="Arial Narrow"/>
-          <w:b/>
-          <w:sz w:val="32"/>
-          <w:szCs w:val="32"/>
-          <w:lang w:val="en-US"/>
-        </w:rPr>
-        <w:lastRenderedPageBreak/>
-        <w:t xml:space="preserve">head, trades ,better , ball </w:t>
-      </w:r>
-    </w:p>
-    <w:p>
-      <w:pPr>
-        <w:autoSpaceDE w:val="0"/>
-        <w:autoSpaceDN w:val="0"/>
-        <w:adjustRightInd w:val="0"/>
-        <w:spacing w:after="0" w:line="240" w:lineRule="auto"/>
-        <w:rPr>
-          <w:rFonts w:ascii="Arial Narrow" w:hAnsi="Arial Narrow" w:cs="Arial Narrow"/>
-          <w:sz w:val="32"/>
-          <w:szCs w:val="32"/>
-          <w:lang w:val="en-US"/>
-        </w:rPr>
-      </w:pPr>
-    </w:p>
-    <w:p>
-      <w:pPr>
-        <w:autoSpaceDE w:val="0"/>
-        <w:autoSpaceDN w:val="0"/>
-        <w:adjustRightInd w:val="0"/>
-        <w:spacing w:after="0" w:line="240" w:lineRule="auto"/>
-        <w:rPr>
-          <w:rFonts w:ascii="Arial Narrow" w:hAnsi="Arial Narrow" w:cs="Arial Narrow"/>
-          <w:sz w:val="32"/>
-          <w:szCs w:val="32"/>
-          <w:lang w:val="en-US"/>
-        </w:rPr>
-      </w:pPr>
-      <w:r>
-        <w:rPr>
-          <w:rFonts w:ascii="Arial Narrow" w:hAnsi="Arial Narrow" w:cs="Arial Narrow"/>
-          <w:sz w:val="32"/>
-          <w:szCs w:val="32"/>
-          <w:lang w:val="en-US"/>
-        </w:rPr>
-        <w:t>- What qualities should our ideal manager have?</w:t>
-      </w:r>
-    </w:p>
-    <w:p>
-      <w:pPr>
-        <w:autoSpaceDE w:val="0"/>
-        <w:autoSpaceDN w:val="0"/>
-        <w:adjustRightInd w:val="0"/>
-        <w:spacing w:after="0" w:line="240" w:lineRule="auto"/>
-        <w:rPr>
-          <w:rFonts w:ascii="Arial Narrow" w:hAnsi="Arial Narrow" w:cs="Arial Narrow"/>
-          <w:sz w:val="32"/>
-          <w:szCs w:val="32"/>
-          <w:lang w:val="en-US"/>
-        </w:rPr>
-      </w:pPr>
-      <w:r>
-        <w:rPr>
-          <w:rFonts w:ascii="Arial Narrow" w:hAnsi="Arial Narrow" w:cs="Arial Narrow"/>
-          <w:sz w:val="32"/>
-          <w:szCs w:val="32"/>
-          <w:lang w:val="en-US"/>
-        </w:rPr>
-        <w:t>- A cool …</w:t>
-      </w:r>
-      <w:r>
-        <w:rPr>
-          <w:rFonts w:ascii="Arial Narrow" w:hAnsi="Arial Narrow" w:cs="Arial Narrow"/>
-          <w:sz w:val="32"/>
-          <w:szCs w:val="32"/>
-          <w:lang w:val="en-US"/>
-        </w:rPr>
-        <w:t>head</w:t>
-      </w:r>
-      <w:r>
-        <w:rPr>
-          <w:rFonts w:ascii="Arial Narrow" w:hAnsi="Arial Narrow" w:cs="Arial Narrow"/>
-          <w:sz w:val="32"/>
-          <w:szCs w:val="32"/>
-          <w:lang w:val="en-US"/>
-        </w:rPr>
-        <w:t>…………………..</w:t>
-      </w:r>
-      <w:r>
-        <w:rPr>
-          <w:rFonts w:ascii="Arial Narrow" w:hAnsi="Arial Narrow" w:cs="Arial Narrow"/>
-          <w:sz w:val="32"/>
-          <w:szCs w:val="32"/>
-          <w:lang w:val="en-US"/>
-        </w:rPr>
-        <w:t>for a start. And what’s most important perhaps, he should be a jack—of—</w:t>
-      </w:r>
-      <w:r>
-        <w:rPr>
-          <w:rFonts w:ascii="Arial Narrow" w:hAnsi="Arial Narrow" w:cs="Arial Narrow"/>
-          <w:sz w:val="32"/>
-          <w:szCs w:val="32"/>
-          <w:lang w:val="en-US"/>
-        </w:rPr>
-        <w:t>all-……………………..</w:t>
-      </w:r>
-      <w:r>
-        <w:rPr>
-          <w:rFonts w:ascii="Arial Narrow" w:hAnsi="Arial Narrow" w:cs="Arial Narrow"/>
-          <w:sz w:val="32"/>
-          <w:szCs w:val="32"/>
-          <w:lang w:val="en-US"/>
-        </w:rPr>
-        <w:t>.</w:t>
-      </w:r>
-    </w:p>
-    <w:p>
-      <w:pPr>
-        <w:rPr>
-          <w:rFonts w:ascii="Arial Narrow" w:hAnsi="Arial Narrow" w:cs="Arial Narrow"/>
-          <w:sz w:val="32"/>
-          <w:szCs w:val="32"/>
-          <w:lang w:val="en-US"/>
-        </w:rPr>
-      </w:pPr>
-    </w:p>
-    <w:p>
-      <w:pPr>
-        <w:autoSpaceDE w:val="0"/>
-        <w:autoSpaceDN w:val="0"/>
-        <w:adjustRightInd w:val="0"/>
-        <w:spacing w:after="0" w:line="240" w:lineRule="auto"/>
-        <w:rPr>
-          <w:rFonts w:ascii="Arial Narrow" w:hAnsi="Arial Narrow" w:cs="Arial Narrow"/>
-          <w:sz w:val="32"/>
-          <w:szCs w:val="32"/>
-          <w:lang w:val="en-US"/>
-        </w:rPr>
-      </w:pPr>
-      <w:r>
-        <w:rPr>
-          <w:rFonts w:ascii="Arial Narrow" w:hAnsi="Arial Narrow" w:cs="Arial Narrow"/>
-          <w:sz w:val="32"/>
-          <w:szCs w:val="32"/>
-          <w:lang w:val="en-US"/>
-        </w:rPr>
-        <w:t>- You’</w:t>
-      </w:r>
-      <w:r>
-        <w:rPr>
-          <w:rFonts w:ascii="Arial Narrow" w:hAnsi="Arial Narrow" w:cs="Arial Narrow"/>
-          <w:sz w:val="32"/>
-          <w:szCs w:val="32"/>
-          <w:lang w:val="en-US"/>
-        </w:rPr>
-        <w:t>d be much …</w:t>
-      </w:r>
-      <w:r>
-        <w:rPr>
-          <w:rFonts w:ascii="Arial Narrow" w:hAnsi="Arial Narrow" w:cs="Arial Narrow"/>
-          <w:sz w:val="32"/>
-          <w:szCs w:val="32"/>
-          <w:lang w:val="en-US"/>
-        </w:rPr>
-        <w:t>better</w:t>
-      </w:r>
-      <w:r>
-        <w:rPr>
-          <w:rFonts w:ascii="Arial Narrow" w:hAnsi="Arial Narrow" w:cs="Arial Narrow"/>
-          <w:sz w:val="32"/>
-          <w:szCs w:val="32"/>
-          <w:lang w:val="en-US"/>
-        </w:rPr>
-        <w:t>………………..</w:t>
-      </w:r>
-      <w:r>
-        <w:rPr>
-          <w:rFonts w:ascii="Arial Narrow" w:hAnsi="Arial Narrow" w:cs="Arial Narrow"/>
-          <w:sz w:val="32"/>
-          <w:szCs w:val="32"/>
-          <w:lang w:val="en-US"/>
-        </w:rPr>
-        <w:t xml:space="preserve"> off working for us. I’d like you to think over my offer.</w:t>
-      </w:r>
-    </w:p>
-    <w:p>
-      <w:pPr>
-        <w:rPr>
-          <w:rFonts w:ascii="Arial Narrow" w:hAnsi="Arial Narrow" w:cs="Arial Narrow"/>
-          <w:sz w:val="32"/>
-          <w:szCs w:val="32"/>
-          <w:lang w:val="en-US"/>
-        </w:rPr>
-      </w:pPr>
-      <w:r>
-        <w:rPr>
-          <w:rFonts w:ascii="Arial Narrow" w:hAnsi="Arial Narrow" w:cs="Arial Narrow"/>
-          <w:sz w:val="32"/>
-          <w:szCs w:val="32"/>
-          <w:lang w:val="en-US"/>
-        </w:rPr>
-        <w:t>- How long does this offer hold good?</w:t>
-      </w:r>
-    </w:p>
-    <w:p>
-      <w:pPr>
-        <w:rPr>
-          <w:rFonts w:ascii="Arial Narrow" w:hAnsi="Arial Narrow" w:cs="Arial Narrow"/>
-          <w:sz w:val="32"/>
-          <w:szCs w:val="32"/>
-          <w:lang w:val="en-US"/>
-        </w:rPr>
-      </w:pPr>
-    </w:p>
-    <w:p>
-      <w:pPr>
-        <w:autoSpaceDE w:val="0"/>
-        <w:autoSpaceDN w:val="0"/>
-        <w:adjustRightInd w:val="0"/>
-        <w:spacing w:after="0" w:line="240" w:lineRule="auto"/>
-        <w:rPr>
-          <w:rFonts w:ascii="Arial Narrow" w:hAnsi="Arial Narrow" w:cs="Arial Narrow"/>
-          <w:sz w:val="32"/>
-          <w:szCs w:val="32"/>
-          <w:lang w:val="en-US"/>
-        </w:rPr>
-      </w:pPr>
-      <w:r>
-        <w:rPr>
-          <w:rFonts w:ascii="Arial Narrow" w:hAnsi="Arial Narrow" w:cs="Arial Narrow"/>
-          <w:sz w:val="32"/>
-          <w:szCs w:val="32"/>
-          <w:lang w:val="en-US"/>
-        </w:rPr>
-        <w:t>I’m sure he’ll make a good manager. He seems to know everything what’s going on</w:t>
-      </w:r>
-    </w:p>
-    <w:p>
-      <w:pPr>
-        <w:autoSpaceDE w:val="0"/>
-        <w:autoSpaceDN w:val="0"/>
-        <w:adjustRightInd w:val="0"/>
-        <w:spacing w:after="0" w:line="240" w:lineRule="auto"/>
-        <w:rPr>
-          <w:rFonts w:ascii="Arial Narrow" w:hAnsi="Arial Narrow" w:cs="Arial Narrow"/>
-          <w:sz w:val="32"/>
-          <w:szCs w:val="32"/>
-          <w:lang w:val="en-US"/>
-        </w:rPr>
-      </w:pPr>
-      <w:r>
-        <w:rPr>
-          <w:rFonts w:ascii="Arial Narrow" w:hAnsi="Arial Narrow" w:cs="Arial Narrow"/>
-          <w:sz w:val="32"/>
-          <w:szCs w:val="32"/>
-          <w:lang w:val="en-US"/>
-        </w:rPr>
-        <w:t>here.</w:t>
-      </w:r>
-    </w:p>
-    <w:p>
-      <w:pPr>
-        <w:rPr>
-          <w:rFonts w:ascii="Arial Narrow" w:hAnsi="Arial Narrow" w:cs="Arial Narrow"/>
-          <w:sz w:val="32"/>
-          <w:szCs w:val="32"/>
-          <w:lang w:val="en-US"/>
-        </w:rPr>
-      </w:pPr>
-      <w:r>
-        <w:rPr>
-          <w:rFonts w:ascii="Arial Narrow" w:hAnsi="Arial Narrow" w:cs="Arial Narrow"/>
-          <w:sz w:val="32"/>
-          <w:szCs w:val="32"/>
-          <w:lang w:val="en-US"/>
-        </w:rPr>
-        <w:t>- Yes, he is on the …</w:t>
-      </w:r>
-      <w:r>
-        <w:rPr>
-          <w:rFonts w:ascii="Arial Narrow" w:hAnsi="Arial Narrow" w:cs="Arial Narrow"/>
-          <w:sz w:val="32"/>
-          <w:szCs w:val="32"/>
-          <w:lang w:val="en-US"/>
-        </w:rPr>
-        <w:t>ball</w:t>
-      </w:r>
-      <w:r>
-        <w:rPr>
-          <w:rFonts w:ascii="Arial Narrow" w:hAnsi="Arial Narrow" w:cs="Arial Narrow"/>
-          <w:sz w:val="32"/>
-          <w:szCs w:val="32"/>
-          <w:lang w:val="en-US"/>
-        </w:rPr>
-        <w:t>………………………</w:t>
-      </w:r>
-      <w:r>
-        <w:rPr>
-          <w:rFonts w:ascii="Arial Narrow" w:hAnsi="Arial Narrow" w:cs="Arial Narrow"/>
-          <w:sz w:val="32"/>
-          <w:szCs w:val="32"/>
-          <w:lang w:val="en-US"/>
-        </w:rPr>
-        <w:t xml:space="preserve"> all right. He may go far on.</w:t>
-      </w:r>
-    </w:p>
-    <w:p>
-      <w:pPr>
-        <w:rPr>
-          <w:rFonts w:ascii="Arial Narrow" w:hAnsi="Arial Narrow" w:cs="Arial Narrow"/>
-          <w:sz w:val="32"/>
-          <w:szCs w:val="32"/>
-          <w:lang w:val="en-US"/>
-        </w:rPr>
-      </w:pPr>
-    </w:p>
-    <w:p>
-      <w:pPr>
-        <w:rPr>
-          <w:rFonts w:ascii="Arial Narrow" w:hAnsi="Arial Narrow" w:cs="Arial Narrow"/>
-          <w:b/>
-          <w:sz w:val="32"/>
-          <w:szCs w:val="32"/>
-          <w:lang w:val="en-US"/>
-        </w:rPr>
-      </w:pPr>
-      <w:r>
-        <w:rPr>
-          <w:rFonts w:ascii="Arial Narrow" w:hAnsi="Arial Narrow" w:cs="Arial Narrow"/>
-          <w:b/>
-          <w:sz w:val="32"/>
-          <w:szCs w:val="32"/>
-          <w:lang w:val="en-US"/>
-        </w:rPr>
-        <w:t xml:space="preserve">round, </w:t>
-      </w:r>
-      <w:r>
-        <w:rPr>
-          <w:rFonts w:ascii="Arial Narrow" w:hAnsi="Arial Narrow" w:cs="Arial Narrow"/>
-          <w:b/>
-          <w:sz w:val="32"/>
-          <w:szCs w:val="32"/>
-          <w:lang w:val="en-US"/>
-        </w:rPr>
-        <w:t>take ,look , head, round</w:t>
-      </w:r>
-    </w:p>
-    <w:p>
-      <w:pPr>
-        <w:rPr>
-          <w:rFonts w:ascii="Arial Narrow" w:hAnsi="Arial Narrow" w:cs="Arial Narrow"/>
-          <w:sz w:val="32"/>
-          <w:szCs w:val="32"/>
-          <w:lang w:val="en-US"/>
-        </w:rPr>
-      </w:pPr>
-    </w:p>
-    <w:p>
-      <w:pPr>
-        <w:autoSpaceDE w:val="0"/>
-        <w:autoSpaceDN w:val="0"/>
-        <w:adjustRightInd w:val="0"/>
-        <w:spacing w:after="0" w:line="240" w:lineRule="auto"/>
-        <w:rPr>
-          <w:rFonts w:ascii="Arial Narrow" w:hAnsi="Arial Narrow" w:cs="Arial Narrow"/>
-          <w:sz w:val="32"/>
-          <w:szCs w:val="32"/>
-          <w:lang w:val="en-US"/>
-        </w:rPr>
-      </w:pPr>
-      <w:r>
-        <w:rPr>
-          <w:rFonts w:ascii="Arial Narrow" w:hAnsi="Arial Narrow" w:cs="Arial Narrow"/>
-          <w:sz w:val="32"/>
-          <w:szCs w:val="32"/>
-          <w:lang w:val="en-US"/>
-        </w:rPr>
-        <w:t>- If you offer him more money than he’s getting from our competitor I’m sure he’ll buy it.</w:t>
-      </w:r>
-    </w:p>
-    <w:p>
-      <w:pPr>
-        <w:rPr>
-          <w:rFonts w:ascii="Arial Narrow" w:hAnsi="Arial Narrow" w:cs="Arial Narrow"/>
-          <w:sz w:val="32"/>
-          <w:szCs w:val="32"/>
-          <w:lang w:val="en-US"/>
-        </w:rPr>
-      </w:pPr>
-      <w:r>
-        <w:rPr>
-          <w:rFonts w:ascii="Arial Narrow" w:hAnsi="Arial Narrow" w:cs="Arial Narrow"/>
-          <w:sz w:val="32"/>
-          <w:szCs w:val="32"/>
-          <w:lang w:val="en-US"/>
-        </w:rPr>
-        <w:t>- Don’t worry, I’</w:t>
-      </w:r>
-      <w:r>
-        <w:rPr>
-          <w:rFonts w:ascii="Arial Narrow" w:hAnsi="Arial Narrow" w:cs="Arial Narrow"/>
-          <w:sz w:val="32"/>
-          <w:szCs w:val="32"/>
-          <w:lang w:val="en-US"/>
-        </w:rPr>
-        <w:t>ll get …</w:t>
-      </w:r>
-      <w:r>
-        <w:rPr>
-          <w:rFonts w:ascii="Arial Narrow" w:hAnsi="Arial Narrow" w:cs="Arial Narrow"/>
-          <w:sz w:val="32"/>
-          <w:szCs w:val="32"/>
-          <w:lang w:val="en-US"/>
-        </w:rPr>
-        <w:t>round</w:t>
-      </w:r>
-      <w:r>
-        <w:rPr>
-          <w:rFonts w:ascii="Arial Narrow" w:hAnsi="Arial Narrow" w:cs="Arial Narrow"/>
-          <w:sz w:val="32"/>
-          <w:szCs w:val="32"/>
-          <w:lang w:val="en-US"/>
-        </w:rPr>
-        <w:t>……………………..</w:t>
-      </w:r>
-      <w:r>
-        <w:rPr>
-          <w:rFonts w:ascii="Arial Narrow" w:hAnsi="Arial Narrow" w:cs="Arial Narrow"/>
-          <w:sz w:val="32"/>
-          <w:szCs w:val="32"/>
-          <w:lang w:val="en-US"/>
-        </w:rPr>
-        <w:t xml:space="preserve"> him.</w:t>
-      </w:r>
-    </w:p>
-    <w:p>
-      <w:pPr>
-        <w:rPr>
-          <w:rFonts w:ascii="Arial Narrow" w:hAnsi="Arial Narrow" w:cs="Arial Narrow"/>
-          <w:sz w:val="32"/>
-          <w:szCs w:val="32"/>
-          <w:lang w:val="en-US"/>
-        </w:rPr>
-      </w:pPr>
-    </w:p>
-    <w:p>
-      <w:pPr>
-        <w:autoSpaceDE w:val="0"/>
-        <w:autoSpaceDN w:val="0"/>
-        <w:adjustRightInd w:val="0"/>
-        <w:spacing w:after="0" w:line="240" w:lineRule="auto"/>
-        <w:rPr>
-          <w:rFonts w:ascii="Arial Narrow" w:hAnsi="Arial Narrow" w:cs="Arial Narrow"/>
-          <w:sz w:val="32"/>
-          <w:szCs w:val="32"/>
-          <w:lang w:val="en-US"/>
-        </w:rPr>
-      </w:pPr>
-      <w:r>
-        <w:rPr>
-          <w:rFonts w:ascii="Arial Narrow" w:hAnsi="Arial Narrow" w:cs="Arial Narrow"/>
-          <w:sz w:val="32"/>
-          <w:szCs w:val="32"/>
-          <w:lang w:val="en-US"/>
-        </w:rPr>
-        <w:t xml:space="preserve">I’ve heard the manager is going </w:t>
-      </w:r>
-      <w:r>
-        <w:rPr>
-          <w:rFonts w:ascii="Arial Narrow" w:hAnsi="Arial Narrow" w:cs="Arial Narrow"/>
-          <w:sz w:val="32"/>
-          <w:szCs w:val="32"/>
-          <w:lang w:val="en-US"/>
-        </w:rPr>
-        <w:t>to …</w:t>
-      </w:r>
-      <w:r>
-        <w:rPr>
-          <w:rFonts w:ascii="Arial Narrow" w:hAnsi="Arial Narrow" w:cs="Arial Narrow"/>
-          <w:sz w:val="32"/>
-          <w:szCs w:val="32"/>
-          <w:lang w:val="en-US"/>
-        </w:rPr>
-        <w:t>look</w:t>
-      </w:r>
-      <w:r>
-        <w:rPr>
-          <w:rFonts w:ascii="Arial Narrow" w:hAnsi="Arial Narrow" w:cs="Arial Narrow"/>
-          <w:sz w:val="32"/>
-          <w:szCs w:val="32"/>
-          <w:lang w:val="en-US"/>
-        </w:rPr>
-        <w:t>…………………</w:t>
-      </w:r>
-      <w:r>
-        <w:rPr>
-          <w:rFonts w:ascii="Arial Narrow" w:hAnsi="Arial Narrow" w:cs="Arial Narrow"/>
-          <w:sz w:val="32"/>
-          <w:szCs w:val="32"/>
-          <w:lang w:val="en-US"/>
-        </w:rPr>
-        <w:t xml:space="preserve"> a back seat.</w:t>
-      </w:r>
-    </w:p>
-    <w:p>
-      <w:pPr>
-        <w:rPr>
-          <w:rFonts w:ascii="Arial Narrow" w:hAnsi="Arial Narrow" w:cs="Arial Narrow"/>
-          <w:sz w:val="32"/>
-          <w:szCs w:val="32"/>
-          <w:lang w:val="en-US"/>
-        </w:rPr>
-      </w:pPr>
-      <w:r>
-        <w:rPr>
-          <w:rFonts w:ascii="Arial Narrow" w:hAnsi="Arial Narrow" w:cs="Arial Narrow"/>
-          <w:sz w:val="32"/>
-          <w:szCs w:val="32"/>
-          <w:lang w:val="en-US"/>
-        </w:rPr>
-        <w:t>- Really? So who are they going to hand over to?</w:t>
-      </w:r>
-    </w:p>
-    <w:p>
-      <w:pPr>
-        <w:rPr>
-          <w:rFonts w:ascii="Arial Narrow" w:hAnsi="Arial Narrow" w:cs="Arial Narrow"/>
-          <w:sz w:val="32"/>
-          <w:szCs w:val="32"/>
-          <w:lang w:val="en-US"/>
-        </w:rPr>
-      </w:pPr>
-    </w:p>
-    <w:p>
-      <w:pPr>
-        <w:autoSpaceDE w:val="0"/>
-        <w:autoSpaceDN w:val="0"/>
-        <w:adjustRightInd w:val="0"/>
-        <w:spacing w:after="0" w:line="240" w:lineRule="auto"/>
-        <w:rPr>
-          <w:rFonts w:ascii="Arial Narrow" w:hAnsi="Arial Narrow" w:cs="Arial Narrow"/>
-          <w:sz w:val="32"/>
-          <w:szCs w:val="32"/>
-          <w:lang w:val="en-US"/>
-        </w:rPr>
-      </w:pPr>
-      <w:r>
-        <w:rPr>
-          <w:rFonts w:ascii="Arial Narrow" w:hAnsi="Arial Narrow" w:cs="Arial Narrow"/>
-          <w:sz w:val="32"/>
-          <w:szCs w:val="32"/>
-          <w:lang w:val="en-US"/>
-        </w:rPr>
-        <w:t>I've heard</w:t>
-      </w:r>
-      <w:r>
-        <w:rPr>
-          <w:rFonts w:ascii="Arial Narrow" w:hAnsi="Arial Narrow" w:cs="Arial Narrow"/>
-          <w:sz w:val="32"/>
-          <w:szCs w:val="32"/>
-          <w:lang w:val="en-US"/>
-        </w:rPr>
-        <w:t xml:space="preserve"> Mr. X is going to take the …</w:t>
-      </w:r>
-      <w:r>
-        <w:rPr>
-          <w:rFonts w:ascii="Arial Narrow" w:hAnsi="Arial Narrow" w:cs="Arial Narrow"/>
-          <w:sz w:val="32"/>
-          <w:szCs w:val="32"/>
-          <w:lang w:val="en-US"/>
-        </w:rPr>
-        <w:t>head</w:t>
-      </w:r>
-      <w:r>
-        <w:rPr>
-          <w:rFonts w:ascii="Arial Narrow" w:hAnsi="Arial Narrow" w:cs="Arial Narrow"/>
-          <w:sz w:val="32"/>
-          <w:szCs w:val="32"/>
-          <w:lang w:val="en-US"/>
-        </w:rPr>
-        <w:t>………………….</w:t>
-      </w:r>
-      <w:r>
-        <w:rPr>
-          <w:rFonts w:ascii="Arial Narrow" w:hAnsi="Arial Narrow" w:cs="Arial Narrow"/>
-          <w:sz w:val="32"/>
-          <w:szCs w:val="32"/>
-          <w:lang w:val="en-US"/>
-        </w:rPr>
-        <w:t xml:space="preserve"> of the sales department.</w:t>
-      </w:r>
-    </w:p>
-    <w:p>
-      <w:pPr>
-        <w:autoSpaceDE w:val="0"/>
-        <w:autoSpaceDN w:val="0"/>
-        <w:adjustRightInd w:val="0"/>
-        <w:spacing w:after="0" w:line="240" w:lineRule="auto"/>
-        <w:rPr>
-          <w:rFonts w:ascii="Arial Narrow" w:hAnsi="Arial Narrow" w:cs="Arial Narrow"/>
-          <w:sz w:val="32"/>
-          <w:szCs w:val="32"/>
-          <w:lang w:val="en-US"/>
-        </w:rPr>
-      </w:pPr>
-      <w:r>
-        <w:rPr>
-          <w:rFonts w:ascii="Arial Narrow" w:hAnsi="Arial Narrow" w:cs="Arial Narrow"/>
-          <w:sz w:val="32"/>
-          <w:szCs w:val="32"/>
-          <w:lang w:val="en-US"/>
-        </w:rPr>
-        <w:t>- Oh, he’s a very compe</w:t>
-      </w:r>
-      <w:r>
-        <w:rPr>
-          <w:rFonts w:ascii="Arial Narrow" w:hAnsi="Arial Narrow" w:cs="Arial Narrow"/>
-          <w:sz w:val="32"/>
-          <w:szCs w:val="32"/>
-          <w:lang w:val="en-US"/>
-        </w:rPr>
-        <w:t>tent person and everybody …</w:t>
-      </w:r>
-      <w:r>
-        <w:rPr>
-          <w:rFonts w:ascii="Arial Narrow" w:hAnsi="Arial Narrow" w:cs="Arial Narrow"/>
-          <w:sz w:val="32"/>
-          <w:szCs w:val="32"/>
-          <w:lang w:val="en-US"/>
-        </w:rPr>
-        <w:t>take</w:t>
-      </w:r>
-      <w:r>
-        <w:rPr>
-          <w:rFonts w:ascii="Arial Narrow" w:hAnsi="Arial Narrow" w:cs="Arial Narrow"/>
-          <w:sz w:val="32"/>
-          <w:szCs w:val="32"/>
-          <w:lang w:val="en-US"/>
-        </w:rPr>
-        <w:t>…………………..up to him. The company will soon pull …</w:t>
-      </w:r>
-      <w:r>
-        <w:rPr>
-          <w:rFonts w:ascii="Arial Narrow" w:hAnsi="Arial Narrow" w:cs="Arial Narrow"/>
-          <w:sz w:val="32"/>
-          <w:szCs w:val="32"/>
-          <w:lang w:val="en-US"/>
-        </w:rPr>
-        <w:t>round</w:t>
-      </w:r>
-      <w:r>
-        <w:rPr>
-          <w:rFonts w:ascii="Arial Narrow" w:hAnsi="Arial Narrow" w:cs="Arial Narrow"/>
-          <w:sz w:val="32"/>
-          <w:szCs w:val="32"/>
-          <w:lang w:val="en-US"/>
-        </w:rPr>
-        <w:t>…………………..</w:t>
-      </w:r>
-      <w:r>
-        <w:rPr>
-          <w:rFonts w:ascii="Arial Narrow" w:hAnsi="Arial Narrow" w:cs="Arial Narrow"/>
-          <w:sz w:val="32"/>
-          <w:szCs w:val="32"/>
-          <w:lang w:val="en-US"/>
-        </w:rPr>
-        <w:t xml:space="preserve"> once he is at the head of this department</w:t>
-      </w:r>
-    </w:p>
-    <w:p>
-      <w:pPr>
-        <w:autoSpaceDE w:val="0"/>
-        <w:autoSpaceDN w:val="0"/>
-        <w:adjustRightInd w:val="0"/>
-        <w:spacing w:after="0" w:line="240" w:lineRule="auto"/>
-        <w:rPr>
-          <w:rFonts w:ascii="Arial Narrow" w:hAnsi="Arial Narrow" w:cs="Arial Narrow"/>
-          <w:sz w:val="32"/>
-          <w:szCs w:val="32"/>
-          <w:lang w:val="en-US"/>
-        </w:rPr>
-      </w:pPr>
-    </w:p>
-    <w:p>
-      <w:pPr>
-        <w:autoSpaceDE w:val="0"/>
-        <w:autoSpaceDN w:val="0"/>
-        <w:adjustRightInd w:val="0"/>
-        <w:spacing w:after="0" w:line="240" w:lineRule="auto"/>
-        <w:rPr>
-          <w:rFonts w:ascii="Arial Narrow" w:hAnsi="Arial Narrow" w:cs="Arial Narrow"/>
-          <w:sz w:val="32"/>
-          <w:szCs w:val="32"/>
-          <w:lang w:val="en-US"/>
-        </w:rPr>
-      </w:pPr>
-    </w:p>
-    <w:p>
-      <w:pPr>
-        <w:autoSpaceDE w:val="0"/>
-        <w:autoSpaceDN w:val="0"/>
-        <w:adjustRightInd w:val="0"/>
-        <w:spacing w:after="0" w:line="240" w:lineRule="auto"/>
-        <w:rPr>
-          <w:rFonts w:ascii="Arial Narrow" w:hAnsi="Arial Narrow" w:cs="Arial Narrow"/>
-          <w:b/>
-          <w:sz w:val="32"/>
-          <w:szCs w:val="32"/>
-          <w:lang w:val="en-US"/>
-        </w:rPr>
-      </w:pPr>
-      <w:r>
-        <w:rPr>
-          <w:rFonts w:ascii="Arial Narrow" w:hAnsi="Arial Narrow" w:cs="Arial Narrow"/>
-          <w:b/>
-          <w:sz w:val="32"/>
-          <w:szCs w:val="32"/>
-          <w:lang w:val="en-US"/>
-        </w:rPr>
-        <w:t>turns, dish , straw</w:t>
-      </w:r>
-    </w:p>
-    <w:p>
-      <w:pPr>
-        <w:rPr>
-          <w:rFonts w:ascii="Arial Narrow" w:hAnsi="Arial Narrow" w:cs="Arial Narrow"/>
-          <w:sz w:val="32"/>
-          <w:szCs w:val="32"/>
-          <w:lang w:val="en-US"/>
-        </w:rPr>
-      </w:pPr>
-    </w:p>
-    <w:p>
-      <w:pPr>
-        <w:rPr>
-          <w:rFonts w:ascii="Arial Narrow" w:hAnsi="Arial Narrow" w:cs="Arial Narrow"/>
-          <w:sz w:val="32"/>
-          <w:szCs w:val="32"/>
-          <w:lang w:val="en-US"/>
-        </w:rPr>
-      </w:pPr>
-      <w:r>
-        <w:rPr>
-          <w:rFonts w:ascii="Arial Narrow" w:hAnsi="Arial Narrow" w:cs="Arial Narrow"/>
-          <w:sz w:val="32"/>
-          <w:szCs w:val="32"/>
-          <w:lang w:val="en-US"/>
-        </w:rPr>
-        <w:t>We have to take ……</w:t>
-      </w:r>
-      <w:r>
-        <w:rPr>
-          <w:rFonts w:ascii="Arial Narrow" w:hAnsi="Arial Narrow" w:cs="Arial Narrow"/>
-          <w:sz w:val="32"/>
-          <w:szCs w:val="32"/>
-          <w:lang w:val="en-US"/>
-        </w:rPr>
-        <w:t>turns</w:t>
-      </w:r>
-      <w:r>
-        <w:rPr>
-          <w:rFonts w:ascii="Arial Narrow" w:hAnsi="Arial Narrow" w:cs="Arial Narrow"/>
-          <w:sz w:val="32"/>
-          <w:szCs w:val="32"/>
-          <w:lang w:val="en-US"/>
-        </w:rPr>
-        <w:t>………………..</w:t>
-      </w:r>
-      <w:r>
-        <w:rPr>
-          <w:rFonts w:ascii="Arial Narrow" w:hAnsi="Arial Narrow" w:cs="Arial Narrow"/>
-          <w:sz w:val="32"/>
-          <w:szCs w:val="32"/>
-          <w:lang w:val="en-US"/>
-        </w:rPr>
-        <w:t>. We can’t do it simultaneously</w:t>
-      </w:r>
-    </w:p>
-    <w:p>
-      <w:pPr>
-        <w:rPr>
-          <w:rFonts w:ascii="Arial Narrow" w:hAnsi="Arial Narrow" w:cs="Arial Narrow"/>
-          <w:sz w:val="32"/>
-          <w:szCs w:val="32"/>
-          <w:lang w:val="en-US"/>
-        </w:rPr>
-      </w:pPr>
-    </w:p>
-    <w:p>
-      <w:pPr>
-        <w:autoSpaceDE w:val="0"/>
-        <w:autoSpaceDN w:val="0"/>
-        <w:adjustRightInd w:val="0"/>
-        <w:spacing w:after="0" w:line="240" w:lineRule="auto"/>
-        <w:rPr>
-          <w:rFonts w:ascii="Arial Narrow" w:hAnsi="Arial Narrow" w:cs="Arial Narrow"/>
-          <w:sz w:val="32"/>
-          <w:szCs w:val="32"/>
-          <w:lang w:val="en-US"/>
-        </w:rPr>
-      </w:pPr>
-      <w:r>
-        <w:rPr>
-          <w:rFonts w:ascii="Arial Narrow" w:hAnsi="Arial Narrow" w:cs="Arial Narrow"/>
-          <w:sz w:val="32"/>
-          <w:szCs w:val="32"/>
-          <w:lang w:val="en-US"/>
-        </w:rPr>
-        <w:t>- He told me off for taking more than 2 hours for lunch. It’</w:t>
-      </w:r>
-      <w:r>
-        <w:rPr>
-          <w:rFonts w:ascii="Arial Narrow" w:hAnsi="Arial Narrow" w:cs="Arial Narrow"/>
-          <w:sz w:val="32"/>
-          <w:szCs w:val="32"/>
-          <w:lang w:val="en-US"/>
-        </w:rPr>
-        <w:t>s the last …</w:t>
-      </w:r>
-      <w:r>
-        <w:rPr>
-          <w:rFonts w:ascii="Arial Narrow" w:hAnsi="Arial Narrow" w:cs="Arial Narrow"/>
-          <w:sz w:val="32"/>
-          <w:szCs w:val="32"/>
-          <w:lang w:val="en-US"/>
-        </w:rPr>
-        <w:t>straw</w:t>
-      </w:r>
-      <w:r>
-        <w:rPr>
-          <w:rFonts w:ascii="Arial Narrow" w:hAnsi="Arial Narrow" w:cs="Arial Narrow"/>
-          <w:sz w:val="32"/>
-          <w:szCs w:val="32"/>
-          <w:lang w:val="en-US"/>
-        </w:rPr>
-        <w:t>…………………….</w:t>
-      </w:r>
-      <w:r>
-        <w:rPr>
-          <w:rFonts w:ascii="Arial Narrow" w:hAnsi="Arial Narrow" w:cs="Arial Narrow"/>
-          <w:sz w:val="32"/>
-          <w:szCs w:val="32"/>
-          <w:lang w:val="en-US"/>
-        </w:rPr>
-        <w:t>!</w:t>
-      </w:r>
-    </w:p>
-    <w:p>
-      <w:pPr>
-        <w:rPr>
-          <w:rFonts w:ascii="Arial Narrow" w:hAnsi="Arial Narrow" w:cs="Arial Narrow"/>
-          <w:sz w:val="32"/>
-          <w:szCs w:val="32"/>
-          <w:lang w:val="en-US"/>
-        </w:rPr>
-      </w:pPr>
-      <w:r>
-        <w:rPr>
-          <w:rFonts w:ascii="Arial Narrow" w:hAnsi="Arial Narrow" w:cs="Arial Narrow"/>
-          <w:sz w:val="32"/>
-          <w:szCs w:val="32"/>
-          <w:lang w:val="en-US"/>
-        </w:rPr>
-        <w:t>- Why don’</w:t>
-      </w:r>
-      <w:r>
-        <w:rPr>
-          <w:rFonts w:ascii="Arial Narrow" w:hAnsi="Arial Narrow" w:cs="Arial Narrow"/>
-          <w:sz w:val="32"/>
-          <w:szCs w:val="32"/>
-          <w:lang w:val="en-US"/>
-        </w:rPr>
-        <w:t>t you just …</w:t>
-      </w:r>
-      <w:r>
-        <w:rPr>
-          <w:rFonts w:ascii="Arial Narrow" w:hAnsi="Arial Narrow" w:cs="Arial Narrow"/>
-          <w:sz w:val="32"/>
-          <w:szCs w:val="32"/>
-          <w:lang w:val="en-US"/>
-        </w:rPr>
-        <w:t>dish</w:t>
-      </w:r>
-      <w:r>
-        <w:rPr>
-          <w:rFonts w:ascii="Arial Narrow" w:hAnsi="Arial Narrow" w:cs="Arial Narrow"/>
-          <w:sz w:val="32"/>
-          <w:szCs w:val="32"/>
-          <w:lang w:val="en-US"/>
-        </w:rPr>
-        <w:t>………………………</w:t>
-      </w:r>
-      <w:r>
-        <w:rPr>
-          <w:rFonts w:ascii="Arial Narrow" w:hAnsi="Arial Narrow" w:cs="Arial Narrow"/>
-          <w:sz w:val="32"/>
-          <w:szCs w:val="32"/>
-          <w:lang w:val="en-US"/>
-        </w:rPr>
-        <w:t xml:space="preserve"> it out?</w:t>
-      </w:r>
-    </w:p>
-    <w:p>
-      <w:pPr>
-        <w:rPr>
-          <w:rFonts w:ascii="Arial Narrow" w:hAnsi="Arial Narrow" w:cs="Arial Narrow"/>
-          <w:sz w:val="32"/>
-          <w:szCs w:val="32"/>
-          <w:lang w:val="en-US"/>
-        </w:rPr>
-      </w:pPr>
-    </w:p>
-    <w:p>
-      <w:pPr>
-        <w:autoSpaceDE w:val="0"/>
-        <w:autoSpaceDN w:val="0"/>
-        <w:adjustRightInd w:val="0"/>
-        <w:spacing w:after="0" w:line="240" w:lineRule="auto"/>
-        <w:rPr>
-          <w:rFonts w:ascii="Arial Narrow" w:hAnsi="Arial Narrow" w:cs="Arial Narrow"/>
-          <w:b/>
-          <w:sz w:val="32"/>
-          <w:szCs w:val="32"/>
-          <w:lang w:val="en-US"/>
-        </w:rPr>
-      </w:pPr>
-      <w:r>
-        <w:rPr>
-          <w:rFonts w:ascii="Arial Narrow" w:hAnsi="Arial Narrow" w:cs="Arial Narrow"/>
-          <w:b/>
-          <w:sz w:val="32"/>
-          <w:szCs w:val="32"/>
-          <w:lang w:val="en-US"/>
-        </w:rPr>
-        <w:t xml:space="preserve">pick, snap , put, </w:t>
-      </w:r>
-    </w:p>
-    <w:p>
-      <w:pPr>
-        <w:autoSpaceDE w:val="0"/>
-        <w:autoSpaceDN w:val="0"/>
-        <w:adjustRightInd w:val="0"/>
-        <w:spacing w:after="0" w:line="240" w:lineRule="auto"/>
-        <w:rPr>
-          <w:rFonts w:ascii="Arial Narrow" w:hAnsi="Arial Narrow" w:cs="Arial Narrow"/>
-          <w:sz w:val="32"/>
-          <w:szCs w:val="32"/>
-          <w:lang w:val="en-US"/>
-        </w:rPr>
-      </w:pPr>
-    </w:p>
-    <w:p>
-      <w:pPr>
-        <w:autoSpaceDE w:val="0"/>
-        <w:autoSpaceDN w:val="0"/>
-        <w:adjustRightInd w:val="0"/>
-        <w:spacing w:after="0" w:line="240" w:lineRule="auto"/>
-        <w:rPr>
-          <w:rFonts w:ascii="Arial Narrow" w:hAnsi="Arial Narrow" w:cs="Arial Narrow"/>
-          <w:sz w:val="32"/>
-          <w:szCs w:val="32"/>
-          <w:lang w:val="en-US"/>
-        </w:rPr>
-      </w:pPr>
-      <w:r>
-        <w:rPr>
-          <w:rFonts w:ascii="Arial Narrow" w:hAnsi="Arial Narrow" w:cs="Arial Narrow"/>
-          <w:sz w:val="32"/>
-          <w:szCs w:val="32"/>
-          <w:lang w:val="en-US"/>
-        </w:rPr>
-        <w:t>- She says I’</w:t>
-      </w:r>
-      <w:r>
-        <w:rPr>
-          <w:rFonts w:ascii="Arial Narrow" w:hAnsi="Arial Narrow" w:cs="Arial Narrow"/>
-          <w:sz w:val="32"/>
-          <w:szCs w:val="32"/>
-          <w:lang w:val="en-US"/>
-        </w:rPr>
-        <w:t>m constantly …………………………………</w:t>
-      </w:r>
-      <w:r>
-        <w:rPr>
-          <w:rFonts w:ascii="Arial Narrow" w:hAnsi="Arial Narrow" w:cs="Arial Narrow"/>
-          <w:sz w:val="32"/>
-          <w:szCs w:val="32"/>
-          <w:lang w:val="en-US"/>
-        </w:rPr>
-        <w:t xml:space="preserve"> on her!</w:t>
-      </w:r>
-    </w:p>
-    <w:p>
-      <w:pPr>
-        <w:autoSpaceDE w:val="0"/>
-        <w:autoSpaceDN w:val="0"/>
-        <w:adjustRightInd w:val="0"/>
-        <w:spacing w:after="0" w:line="240" w:lineRule="auto"/>
-        <w:rPr>
-          <w:rFonts w:ascii="Arial Narrow" w:hAnsi="Arial Narrow" w:cs="Arial Narrow"/>
-          <w:sz w:val="32"/>
-          <w:szCs w:val="32"/>
-          <w:lang w:val="en-US"/>
-        </w:rPr>
-      </w:pPr>
-      <w:r>
-        <w:rPr>
-          <w:rFonts w:ascii="Arial Narrow" w:hAnsi="Arial Narrow" w:cs="Arial Narrow"/>
-          <w:sz w:val="32"/>
-          <w:szCs w:val="32"/>
-          <w:lang w:val="en-US"/>
-        </w:rPr>
-        <w:t>- I’ve told you you’ve got to handle her with kid gloves. How are you going to calm</w:t>
-      </w:r>
-    </w:p>
-    <w:p>
-      <w:pPr>
-        <w:rPr>
-          <w:rFonts w:ascii="Arial Narrow" w:hAnsi="Arial Narrow" w:cs="Arial Narrow"/>
-          <w:sz w:val="32"/>
-          <w:szCs w:val="32"/>
-          <w:lang w:val="en-US"/>
-        </w:rPr>
-      </w:pPr>
-      <w:r>
-        <w:rPr>
-          <w:rFonts w:ascii="Arial Narrow" w:hAnsi="Arial Narrow" w:cs="Arial Narrow"/>
-          <w:sz w:val="32"/>
-          <w:szCs w:val="32"/>
-          <w:lang w:val="en-US"/>
-        </w:rPr>
-        <w:t>things down now?</w:t>
-      </w:r>
-    </w:p>
-    <w:p>
-      <w:pPr>
-        <w:rPr>
-          <w:rFonts w:ascii="Arial Narrow" w:hAnsi="Arial Narrow" w:cs="Arial Narrow"/>
-          <w:sz w:val="32"/>
-          <w:szCs w:val="32"/>
-          <w:lang w:val="en-US"/>
-        </w:rPr>
-      </w:pPr>
-    </w:p>
-    <w:p>
-      <w:pPr>
-        <w:autoSpaceDE w:val="0"/>
-        <w:autoSpaceDN w:val="0"/>
-        <w:adjustRightInd w:val="0"/>
-        <w:spacing w:after="0" w:line="240" w:lineRule="auto"/>
-        <w:rPr>
-          <w:rFonts w:ascii="Arial Narrow" w:hAnsi="Arial Narrow" w:cs="Arial Narrow"/>
-          <w:sz w:val="32"/>
-          <w:szCs w:val="32"/>
-          <w:lang w:val="en-US"/>
-        </w:rPr>
-      </w:pPr>
-      <w:r>
-        <w:rPr>
-          <w:rFonts w:ascii="Arial Narrow" w:hAnsi="Arial Narrow" w:cs="Arial Narrow"/>
-          <w:sz w:val="32"/>
-          <w:szCs w:val="32"/>
-          <w:lang w:val="en-US"/>
-        </w:rPr>
-        <w:t>- I said I would ……………………….</w:t>
-      </w:r>
-      <w:r>
-        <w:rPr>
-          <w:rFonts w:ascii="Arial Narrow" w:hAnsi="Arial Narrow" w:cs="Arial Narrow"/>
-          <w:sz w:val="32"/>
-          <w:szCs w:val="32"/>
-          <w:lang w:val="en-US"/>
-        </w:rPr>
-        <w:t xml:space="preserve"> in for a</w:t>
-      </w:r>
-      <w:r>
-        <w:rPr>
-          <w:rFonts w:ascii="Arial Narrow" w:hAnsi="Arial Narrow" w:cs="Arial Narrow"/>
-          <w:sz w:val="32"/>
-          <w:szCs w:val="32"/>
-          <w:lang w:val="en-US"/>
-        </w:rPr>
-        <w:t xml:space="preserve"> rise and he practically …………………….</w:t>
       </w:r>
       <w:r>
         <w:rPr>

</xml_diff>